<commit_message>
Refactoring, script update, documentation update
</commit_message>
<xml_diff>
--- a/Dokumentace.docx
+++ b/Dokumentace.docx
@@ -1,6 +1,6 @@
 
 <file path=word/document.xml><?xml version="1.0" encoding="utf-8"?>
-<w:document xmlns:wpc="http://schemas.microsoft.com/office/word/2010/wordprocessingCanvas" xmlns:cx="http://schemas.microsoft.com/office/drawing/2014/chartex" xmlns:cx1="http://schemas.microsoft.com/office/drawing/2015/9/8/chartex" xmlns:cx2="http://schemas.microsoft.com/office/drawing/2015/10/21/chartex" xmlns:cx3="http://schemas.microsoft.com/office/drawing/2016/5/9/chartex" xmlns:cx4="http://schemas.microsoft.com/office/drawing/2016/5/10/chartex" xmlns:cx5="http://schemas.microsoft.com/office/drawing/2016/5/11/chartex" xmlns:cx6="http://schemas.microsoft.com/office/drawing/2016/5/12/chartex" xmlns:cx7="http://schemas.microsoft.com/office/drawing/2016/5/13/chartex" xmlns:cx8="http://schemas.microsoft.com/office/drawing/2016/5/14/chartex" xmlns:mc="http://schemas.openxmlformats.org/markup-compatibility/2006" xmlns:aink="http://schemas.microsoft.com/office/drawing/2016/ink" xmlns:am3d="http://schemas.microsoft.com/office/drawing/2017/model3d" xmlns:o="urn:schemas-microsoft-com:office:office" xmlns:oel="http://schemas.microsoft.com/office/2019/extlst" xmlns:r="http://schemas.openxmlformats.org/officeDocument/2006/relationships" xmlns:m="http://schemas.openxmlformats.org/officeDocument/2006/math" xmlns:v="urn:schemas-microsoft-com:vml" xmlns:wp14="http://schemas.microsoft.com/office/word/2010/wordprocessingDrawing" xmlns:wp="http://schemas.openxmlformats.org/drawingml/2006/wordprocessingDrawing" xmlns:w10="urn:schemas-microsoft-com:office:word" xmlns:w="http://schemas.openxmlformats.org/wordprocessingml/2006/main" xmlns:w14="http://schemas.microsoft.com/office/word/2010/wordml" xmlns:w15="http://schemas.microsoft.com/office/word/2012/wordml" xmlns:w16cex="http://schemas.microsoft.com/office/word/2018/wordml/cex" xmlns:w16cid="http://schemas.microsoft.com/office/word/2016/wordml/cid" xmlns:w16="http://schemas.microsoft.com/office/word/2018/wordml" xmlns:w16sdtdh="http://schemas.microsoft.com/office/word/2020/wordml/sdtdatahash" xmlns:w16se="http://schemas.microsoft.com/office/word/2015/wordml/symex" xmlns:wpg="http://schemas.microsoft.com/office/word/2010/wordprocessingGroup" xmlns:wpi="http://schemas.microsoft.com/office/word/2010/wordprocessingInk" xmlns:wne="http://schemas.microsoft.com/office/word/2006/wordml" xmlns:wps="http://schemas.microsoft.com/office/word/2010/wordprocessingShape" mc:Ignorable="w14 w15 w16se w16cid w16 w16cex w16sdtdh wp14">
+<w:document xmlns:wpc="http://schemas.microsoft.com/office/word/2010/wordprocessingCanvas" xmlns:cx="http://schemas.microsoft.com/office/drawing/2014/chartex" xmlns:cx1="http://schemas.microsoft.com/office/drawing/2015/9/8/chartex" xmlns:cx2="http://schemas.microsoft.com/office/drawing/2015/10/21/chartex" xmlns:cx3="http://schemas.microsoft.com/office/drawing/2016/5/9/chartex" xmlns:cx4="http://schemas.microsoft.com/office/drawing/2016/5/10/chartex" xmlns:cx5="http://schemas.microsoft.com/office/drawing/2016/5/11/chartex" xmlns:cx6="http://schemas.microsoft.com/office/drawing/2016/5/12/chartex" xmlns:cx7="http://schemas.microsoft.com/office/drawing/2016/5/13/chartex" xmlns:cx8="http://schemas.microsoft.com/office/drawing/2016/5/14/chartex" xmlns:mc="http://schemas.openxmlformats.org/markup-compatibility/2006" xmlns:aink="http://schemas.microsoft.com/office/drawing/2016/ink" xmlns:am3d="http://schemas.microsoft.com/office/drawing/2017/model3d" xmlns:o="urn:schemas-microsoft-com:office:office" xmlns:oel="http://schemas.microsoft.com/office/2019/extlst" xmlns:r="http://schemas.openxmlformats.org/officeDocument/2006/relationships" xmlns:m="http://schemas.openxmlformats.org/officeDocument/2006/math" xmlns:v="urn:schemas-microsoft-com:vml" xmlns:wp14="http://schemas.microsoft.com/office/word/2010/wordprocessingDrawing" xmlns:wp="http://schemas.openxmlformats.org/drawingml/2006/wordprocessingDrawing" xmlns:w10="urn:schemas-microsoft-com:office:word" xmlns:w="http://schemas.openxmlformats.org/wordprocessingml/2006/main" xmlns:w14="http://schemas.microsoft.com/office/word/2010/wordml" xmlns:w15="http://schemas.microsoft.com/office/word/2012/wordml" xmlns:w16cex="http://schemas.microsoft.com/office/word/2018/wordml/cex" xmlns:w16cid="http://schemas.microsoft.com/office/word/2016/wordml/cid" xmlns:w16="http://schemas.microsoft.com/office/word/2018/wordml" xmlns:w16du="http://schemas.microsoft.com/office/word/2023/wordml/word16du" xmlns:w16sdtdh="http://schemas.microsoft.com/office/word/2020/wordml/sdtdatahash" xmlns:w16se="http://schemas.microsoft.com/office/word/2015/wordml/symex" xmlns:wpg="http://schemas.microsoft.com/office/word/2010/wordprocessingGroup" xmlns:wpi="http://schemas.microsoft.com/office/word/2010/wordprocessingInk" xmlns:wne="http://schemas.microsoft.com/office/word/2006/wordml" xmlns:wps="http://schemas.microsoft.com/office/word/2010/wordprocessingShape" mc:Ignorable="w14 w15 w16se w16cid w16 w16cex w16sdtdh wp14">
   <w:body>
     <w:p>
       <w:pPr>
@@ -11,12 +11,37 @@
           <w:szCs w:val="48"/>
         </w:rPr>
       </w:pPr>
+      <w:proofErr w:type="spellStart"/>
       <w:r>
         <w:rPr>
           <w:sz w:val="52"/>
           <w:szCs w:val="48"/>
         </w:rPr>
-        <w:t xml:space="preserve">Garbage Collectors </w:t>
+        <w:t>Garbage</w:t>
+      </w:r>
+      <w:proofErr w:type="spellEnd"/>
+      <w:r>
+        <w:rPr>
+          <w:sz w:val="52"/>
+          <w:szCs w:val="48"/>
+        </w:rPr>
+        <w:t xml:space="preserve"> </w:t>
+      </w:r>
+      <w:proofErr w:type="spellStart"/>
+      <w:r>
+        <w:rPr>
+          <w:sz w:val="52"/>
+          <w:szCs w:val="48"/>
+        </w:rPr>
+        <w:t>Collectors</w:t>
+      </w:r>
+      <w:proofErr w:type="spellEnd"/>
+      <w:r>
+        <w:rPr>
+          <w:sz w:val="52"/>
+          <w:szCs w:val="48"/>
+        </w:rPr>
+        <w:t xml:space="preserve"> </w:t>
       </w:r>
       <w:r>
         <w:rPr>
@@ -61,6 +86,113 @@
       </w:r>
       <w:r>
         <w:t xml:space="preserve"> na jehož základě bude možné svozy optimalizovat z hlediska trasy nebo typu potřebného vozu (objem, konstrukce apod.). </w:t>
+      </w:r>
+    </w:p>
+    <w:p>
+      <w:pPr>
+        <w:pStyle w:val="Nadpis1"/>
+        <w:ind w:firstLine="142"/>
+      </w:pPr>
+      <w:r>
+        <w:t xml:space="preserve">Spuštění </w:t>
+      </w:r>
+    </w:p>
+    <w:p/>
+    <w:p>
+      <w:r>
+        <w:t xml:space="preserve">Po vytvoření kontejnerů pomocí </w:t>
+      </w:r>
+      <w:proofErr w:type="spellStart"/>
+      <w:r>
+        <w:t>docker</w:t>
+      </w:r>
+      <w:proofErr w:type="spellEnd"/>
+      <w:r>
+        <w:t xml:space="preserve"> </w:t>
+      </w:r>
+      <w:proofErr w:type="spellStart"/>
+      <w:r>
+        <w:t>compose</w:t>
+      </w:r>
+      <w:proofErr w:type="spellEnd"/>
+      <w:r>
+        <w:t xml:space="preserve"> je třeba spustit startRepl.js pro funkční replikaci.</w:t>
+      </w:r>
+      <w:r>
+        <w:br/>
+        <w:t xml:space="preserve">Kolekce a jejich validace se </w:t>
+      </w:r>
+      <w:proofErr w:type="gramStart"/>
+      <w:r>
+        <w:t>založí</w:t>
+      </w:r>
+      <w:proofErr w:type="gramEnd"/>
+      <w:r>
+        <w:t xml:space="preserve"> pomocí </w:t>
+      </w:r>
+      <w:r>
+        <w:t>createDB.js</w:t>
+      </w:r>
+      <w:r>
+        <w:t xml:space="preserve">, následně mohou být naplněny pomocí </w:t>
+      </w:r>
+      <w:r>
+        <w:t>initDB.js</w:t>
+      </w:r>
+      <w:r>
+        <w:br/>
+      </w:r>
+      <w:r>
+        <w:rPr>
+          <w:b/>
+          <w:bCs/>
+          <w:color w:val="FF0000"/>
+        </w:rPr>
+        <w:t>Upozornění:</w:t>
+      </w:r>
+      <w:r>
+        <w:rPr>
+          <w:b/>
+          <w:bCs/>
+          <w:color w:val="FF0000"/>
+        </w:rPr>
+        <w:t xml:space="preserve"> </w:t>
+      </w:r>
+      <w:r>
+        <w:t xml:space="preserve">Data vytvořená pomocí </w:t>
+      </w:r>
+      <w:r>
+        <w:t>initDB.js</w:t>
+      </w:r>
+      <w:r>
+        <w:t xml:space="preserve"> jsou náhodná a nebudou konzistentní při </w:t>
+      </w:r>
+      <w:r>
+        <w:t>opakovaném</w:t>
+      </w:r>
+      <w:r>
+        <w:t xml:space="preserve"> generování. Výstupy některých skriptů se tedy mohou lišit. </w:t>
+      </w:r>
+    </w:p>
+    <w:p>
+      <w:r>
+        <w:t xml:space="preserve">Tato dokumentace je dostupná ve formátech </w:t>
+      </w:r>
+      <w:proofErr w:type="spellStart"/>
+      <w:r>
+        <w:t>docx</w:t>
+      </w:r>
+      <w:proofErr w:type="spellEnd"/>
+      <w:r>
+        <w:t xml:space="preserve">, </w:t>
+      </w:r>
+      <w:proofErr w:type="spellStart"/>
+      <w:r>
+        <w:t>pdf</w:t>
+      </w:r>
+      <w:proofErr w:type="spellEnd"/>
+      <w:r>
+        <w:t xml:space="preserve"> a html. </w:t>
       </w:r>
     </w:p>
     <w:p>
@@ -129,18 +261,29 @@
       </w:r>
     </w:p>
     <w:p>
+      <w:r>
+        <w:br w:type="page"/>
+      </w:r>
+    </w:p>
+    <w:p>
       <w:pPr>
         <w:pStyle w:val="Nadpis1"/>
         <w:ind w:firstLine="142"/>
       </w:pPr>
       <w:r>
+        <w:lastRenderedPageBreak/>
         <w:t>Slovní definice validací</w:t>
       </w:r>
     </w:p>
     <w:p/>
     <w:p>
-      <w:r>
-        <w:t>Location:</w:t>
+      <w:proofErr w:type="spellStart"/>
+      <w:r>
+        <w:t>Location</w:t>
+      </w:r>
+      <w:proofErr w:type="spellEnd"/>
+      <w:r>
+        <w:t>:</w:t>
       </w:r>
     </w:p>
     <w:p>
@@ -170,7 +313,15 @@
         <w:t>povinný atribut</w:t>
       </w:r>
       <w:r>
-        <w:t xml:space="preserve"> typu string.</w:t>
+        <w:t xml:space="preserve"> typu </w:t>
+      </w:r>
+      <w:proofErr w:type="spellStart"/>
+      <w:r>
+        <w:t>string</w:t>
+      </w:r>
+      <w:proofErr w:type="spellEnd"/>
+      <w:r>
+        <w:t>.</w:t>
       </w:r>
     </w:p>
     <w:p>
@@ -181,9 +332,11 @@
           <w:numId w:val="1"/>
         </w:numPr>
       </w:pPr>
+      <w:proofErr w:type="spellStart"/>
       <w:r>
         <w:t>gpsLat</w:t>
       </w:r>
+      <w:proofErr w:type="spellEnd"/>
       <w:r>
         <w:t xml:space="preserve"> (zeměpisná šířka)</w:t>
       </w:r>
@@ -199,9 +352,11 @@
           <w:numId w:val="1"/>
         </w:numPr>
       </w:pPr>
+      <w:proofErr w:type="spellStart"/>
       <w:r>
         <w:t>gpsLon</w:t>
       </w:r>
+      <w:proofErr w:type="spellEnd"/>
       <w:r>
         <w:t xml:space="preserve"> (</w:t>
       </w:r>
@@ -233,7 +388,15 @@
         <w:t>ne</w:t>
       </w:r>
       <w:r>
-        <w:t>povinný atribut typu string.</w:t>
+        <w:t xml:space="preserve">povinný atribut typu </w:t>
+      </w:r>
+      <w:proofErr w:type="spellStart"/>
+      <w:r>
+        <w:t>string</w:t>
+      </w:r>
+      <w:proofErr w:type="spellEnd"/>
+      <w:r>
+        <w:t>.</w:t>
       </w:r>
     </w:p>
     <w:p>
@@ -244,9 +407,11 @@
           <w:numId w:val="1"/>
         </w:numPr>
       </w:pPr>
+      <w:proofErr w:type="spellStart"/>
       <w:r>
         <w:t>streetNumber</w:t>
       </w:r>
+      <w:proofErr w:type="spellEnd"/>
       <w:r>
         <w:t xml:space="preserve"> </w:t>
       </w:r>
@@ -259,17 +424,21 @@
       <w:r>
         <w:t xml:space="preserve">povinný atribut typu </w:t>
       </w:r>
+      <w:proofErr w:type="spellStart"/>
       <w:r>
         <w:t>string</w:t>
       </w:r>
+      <w:proofErr w:type="spellEnd"/>
       <w:r>
         <w:t>.</w:t>
       </w:r>
     </w:p>
     <w:p>
+      <w:proofErr w:type="spellStart"/>
       <w:r>
         <w:t>GarbageCan</w:t>
       </w:r>
+      <w:proofErr w:type="spellEnd"/>
     </w:p>
     <w:p>
       <w:pPr>
@@ -279,8 +448,13 @@
           <w:numId w:val="2"/>
         </w:numPr>
       </w:pPr>
-      <w:r>
-        <w:t xml:space="preserve">garbageType </w:t>
+      <w:proofErr w:type="spellStart"/>
+      <w:r>
+        <w:t>garbageType</w:t>
+      </w:r>
+      <w:proofErr w:type="spellEnd"/>
+      <w:r>
+        <w:t xml:space="preserve"> </w:t>
       </w:r>
       <w:r>
         <w:t xml:space="preserve">je povinný </w:t>
@@ -291,11 +465,29 @@
       <w:r>
         <w:t xml:space="preserve">a typu </w:t>
       </w:r>
-      <w:r>
-        <w:t>GType (enum</w:t>
-      </w:r>
-      <w:r>
-        <w:t xml:space="preserve"> string hodnot</w:t>
+      <w:proofErr w:type="spellStart"/>
+      <w:r>
+        <w:t>GType</w:t>
+      </w:r>
+      <w:proofErr w:type="spellEnd"/>
+      <w:r>
+        <w:t xml:space="preserve"> (</w:t>
+      </w:r>
+      <w:proofErr w:type="spellStart"/>
+      <w:r>
+        <w:t>enum</w:t>
+      </w:r>
+      <w:proofErr w:type="spellEnd"/>
+      <w:r>
+        <w:t xml:space="preserve"> </w:t>
+      </w:r>
+      <w:proofErr w:type="spellStart"/>
+      <w:r>
+        <w:t>string</w:t>
+      </w:r>
+      <w:proofErr w:type="spellEnd"/>
+      <w:r>
+        <w:t xml:space="preserve"> hodnot</w:t>
       </w:r>
       <w:r>
         <w:t xml:space="preserve"> dle projektu z PPRO</w:t>
@@ -315,14 +507,32 @@
           <w:numId w:val="2"/>
         </w:numPr>
       </w:pPr>
-      <w:r>
-        <w:t xml:space="preserve">location je povinný </w:t>
-      </w:r>
-      <w:r>
-        <w:t>ObjectID odkazující na kolekci</w:t>
-      </w:r>
-      <w:r>
-        <w:t xml:space="preserve"> Location.</w:t>
+      <w:proofErr w:type="spellStart"/>
+      <w:r>
+        <w:t>location</w:t>
+      </w:r>
+      <w:proofErr w:type="spellEnd"/>
+      <w:r>
+        <w:t xml:space="preserve"> je povinný </w:t>
+      </w:r>
+      <w:proofErr w:type="spellStart"/>
+      <w:r>
+        <w:t>ObjectID</w:t>
+      </w:r>
+      <w:proofErr w:type="spellEnd"/>
+      <w:r>
+        <w:t xml:space="preserve"> odkazující na kolekci</w:t>
+      </w:r>
+      <w:r>
+        <w:t xml:space="preserve"> </w:t>
+      </w:r>
+      <w:proofErr w:type="spellStart"/>
+      <w:r>
+        <w:t>Location</w:t>
+      </w:r>
+      <w:proofErr w:type="spellEnd"/>
+      <w:r>
+        <w:t>.</w:t>
       </w:r>
     </w:p>
     <w:p>
@@ -333,11 +543,24 @@
           <w:numId w:val="2"/>
         </w:numPr>
       </w:pPr>
-      <w:r>
-        <w:t xml:space="preserve">volume </w:t>
-      </w:r>
-      <w:r>
-        <w:t>je povinný atribut tybu double</w:t>
+      <w:proofErr w:type="spellStart"/>
+      <w:r>
+        <w:t>volume</w:t>
+      </w:r>
+      <w:proofErr w:type="spellEnd"/>
+      <w:r>
+        <w:t xml:space="preserve"> </w:t>
+      </w:r>
+      <w:r>
+        <w:t xml:space="preserve">je povinný atribut </w:t>
+      </w:r>
+      <w:proofErr w:type="spellStart"/>
+      <w:r>
+        <w:t>tybu</w:t>
+      </w:r>
+      <w:proofErr w:type="spellEnd"/>
+      <w:r>
+        <w:t xml:space="preserve"> double</w:t>
       </w:r>
       <w:r>
         <w:t xml:space="preserve"> a může dosahovat hodnot </w:t>
@@ -359,9 +582,11 @@
       </w:r>
     </w:p>
     <w:p>
+      <w:proofErr w:type="spellStart"/>
       <w:r>
         <w:t>Landfill</w:t>
       </w:r>
+      <w:proofErr w:type="spellEnd"/>
     </w:p>
     <w:p>
       <w:pPr>
@@ -371,22 +596,30 @@
           <w:numId w:val="3"/>
         </w:numPr>
       </w:pPr>
-      <w:r>
-        <w:lastRenderedPageBreak/>
+      <w:proofErr w:type="spellStart"/>
+      <w:r>
         <w:t>capacity</w:t>
       </w:r>
+      <w:proofErr w:type="spellEnd"/>
       <w:r>
         <w:t xml:space="preserve"> je povinný atribut typu </w:t>
       </w:r>
+      <w:proofErr w:type="spellStart"/>
       <w:r>
         <w:t>int</w:t>
       </w:r>
-      <w:r>
-        <w:t xml:space="preserve"> a dosahuje hodnot větších než 10000</w:t>
+      <w:proofErr w:type="spellEnd"/>
+      <w:r>
+        <w:t xml:space="preserve"> a dosahuje hodnot větších než </w:t>
+      </w:r>
+      <w:proofErr w:type="gramStart"/>
+      <w:r>
+        <w:t>10000</w:t>
       </w:r>
       <w:r>
         <w:t>l</w:t>
       </w:r>
+      <w:proofErr w:type="gramEnd"/>
       <w:r>
         <w:t>.</w:t>
       </w:r>
@@ -399,9 +632,11 @@
           <w:numId w:val="3"/>
         </w:numPr>
       </w:pPr>
+      <w:proofErr w:type="spellStart"/>
       <w:r>
         <w:t>collectionsPerfomed</w:t>
       </w:r>
+      <w:proofErr w:type="spellEnd"/>
       <w:r>
         <w:t xml:space="preserve"> </w:t>
       </w:r>
@@ -418,8 +653,13 @@
         <w:t xml:space="preserve"> pomocí</w:t>
       </w:r>
       <w:r>
-        <w:t xml:space="preserve"> ObjectID</w:t>
-      </w:r>
+        <w:t xml:space="preserve"> </w:t>
+      </w:r>
+      <w:proofErr w:type="spellStart"/>
+      <w:r>
+        <w:t>ObjectID</w:t>
+      </w:r>
+      <w:proofErr w:type="spellEnd"/>
     </w:p>
     <w:p>
       <w:pPr>
@@ -429,17 +669,29 @@
           <w:numId w:val="3"/>
         </w:numPr>
       </w:pPr>
+      <w:proofErr w:type="spellStart"/>
       <w:r>
         <w:t>location</w:t>
       </w:r>
+      <w:proofErr w:type="spellEnd"/>
       <w:r>
         <w:t xml:space="preserve"> je povinný </w:t>
       </w:r>
-      <w:r>
-        <w:t xml:space="preserve">ObjectID odkazující na kolekci </w:t>
-      </w:r>
-      <w:r>
-        <w:t>Location.</w:t>
+      <w:proofErr w:type="spellStart"/>
+      <w:r>
+        <w:t>ObjectID</w:t>
+      </w:r>
+      <w:proofErr w:type="spellEnd"/>
+      <w:r>
+        <w:t xml:space="preserve"> odkazující na kolekci </w:t>
+      </w:r>
+      <w:proofErr w:type="spellStart"/>
+      <w:r>
+        <w:t>Location</w:t>
+      </w:r>
+      <w:proofErr w:type="spellEnd"/>
+      <w:r>
+        <w:t>.</w:t>
       </w:r>
     </w:p>
     <w:p>
@@ -450,9 +702,11 @@
           <w:numId w:val="3"/>
         </w:numPr>
       </w:pPr>
+      <w:proofErr w:type="spellStart"/>
       <w:r>
         <w:t>percentFilled</w:t>
       </w:r>
+      <w:proofErr w:type="spellEnd"/>
       <w:r>
         <w:t xml:space="preserve"> je volitelný atribut typu integer a dosahuje hodnot 0 </w:t>
       </w:r>
@@ -468,17 +722,29 @@
           <w:numId w:val="3"/>
         </w:numPr>
       </w:pPr>
+      <w:proofErr w:type="spellStart"/>
       <w:r>
         <w:t>operational</w:t>
       </w:r>
-      <w:r>
-        <w:t xml:space="preserve"> je povinný atribut typu boolean.</w:t>
-      </w:r>
-    </w:p>
-    <w:p>
+      <w:proofErr w:type="spellEnd"/>
+      <w:r>
+        <w:t xml:space="preserve"> je povinný atribut typu </w:t>
+      </w:r>
+      <w:proofErr w:type="spellStart"/>
+      <w:r>
+        <w:t>boolean</w:t>
+      </w:r>
+      <w:proofErr w:type="spellEnd"/>
+      <w:r>
+        <w:t>.</w:t>
+      </w:r>
+    </w:p>
+    <w:p>
+      <w:proofErr w:type="spellStart"/>
       <w:r>
         <w:t>Vehicle</w:t>
       </w:r>
+      <w:proofErr w:type="spellEnd"/>
     </w:p>
     <w:p>
       <w:pPr>
@@ -488,9 +754,11 @@
           <w:numId w:val="4"/>
         </w:numPr>
       </w:pPr>
+      <w:proofErr w:type="spellStart"/>
       <w:r>
         <w:t>capacity</w:t>
       </w:r>
+      <w:proofErr w:type="spellEnd"/>
       <w:r>
         <w:t xml:space="preserve"> je povinný atribut typu double</w:t>
       </w:r>
@@ -501,7 +769,15 @@
         <w:t xml:space="preserve">v rozmezí </w:t>
       </w:r>
       <w:r>
-        <w:t>1000 až 10000l.</w:t>
+        <w:t xml:space="preserve">1000 až </w:t>
+      </w:r>
+      <w:proofErr w:type="gramStart"/>
+      <w:r>
+        <w:t>10000l</w:t>
+      </w:r>
+      <w:proofErr w:type="gramEnd"/>
+      <w:r>
+        <w:t>.</w:t>
       </w:r>
     </w:p>
     <w:p>
@@ -512,9 +788,11 @@
           <w:numId w:val="4"/>
         </w:numPr>
       </w:pPr>
+      <w:proofErr w:type="spellStart"/>
       <w:r>
         <w:t>homeLandfill</w:t>
       </w:r>
+      <w:proofErr w:type="spellEnd"/>
       <w:r>
         <w:t xml:space="preserve"> je</w:t>
       </w:r>
@@ -524,11 +802,21 @@
       <w:r>
         <w:t xml:space="preserve"> </w:t>
       </w:r>
-      <w:r>
-        <w:t xml:space="preserve">ObjectID odkazující na </w:t>
-      </w:r>
-      <w:r>
-        <w:t>Landfill.</w:t>
+      <w:proofErr w:type="spellStart"/>
+      <w:r>
+        <w:t>ObjectID</w:t>
+      </w:r>
+      <w:proofErr w:type="spellEnd"/>
+      <w:r>
+        <w:t xml:space="preserve"> odkazující na </w:t>
+      </w:r>
+      <w:proofErr w:type="spellStart"/>
+      <w:r>
+        <w:t>Landfill</w:t>
+      </w:r>
+      <w:proofErr w:type="spellEnd"/>
+      <w:r>
+        <w:t>.</w:t>
       </w:r>
     </w:p>
     <w:p>
@@ -539,11 +827,21 @@
           <w:numId w:val="4"/>
         </w:numPr>
       </w:pPr>
+      <w:proofErr w:type="spellStart"/>
       <w:r>
         <w:t>licencePlate</w:t>
       </w:r>
-      <w:r>
-        <w:t xml:space="preserve"> je povinný atribut typu string.</w:t>
+      <w:proofErr w:type="spellEnd"/>
+      <w:r>
+        <w:t xml:space="preserve"> je povinný atribut typu </w:t>
+      </w:r>
+      <w:proofErr w:type="spellStart"/>
+      <w:r>
+        <w:t>string</w:t>
+      </w:r>
+      <w:proofErr w:type="spellEnd"/>
+      <w:r>
+        <w:t>.</w:t>
       </w:r>
     </w:p>
     <w:p>
@@ -558,7 +856,15 @@
         <w:t>make</w:t>
       </w:r>
       <w:r>
-        <w:t xml:space="preserve"> je volitelný atribut typu string.</w:t>
+        <w:t xml:space="preserve"> je volitelný atribut typu </w:t>
+      </w:r>
+      <w:proofErr w:type="spellStart"/>
+      <w:r>
+        <w:t>string</w:t>
+      </w:r>
+      <w:proofErr w:type="spellEnd"/>
+      <w:r>
+        <w:t>.</w:t>
       </w:r>
     </w:p>
     <w:p>
@@ -573,13 +879,23 @@
         <w:t>model</w:t>
       </w:r>
       <w:r>
-        <w:t xml:space="preserve"> je volitelný atribut typu string.</w:t>
-      </w:r>
-    </w:p>
-    <w:p>
+        <w:t xml:space="preserve"> je volitelný atribut typu </w:t>
+      </w:r>
+      <w:proofErr w:type="spellStart"/>
+      <w:r>
+        <w:t>string</w:t>
+      </w:r>
+      <w:proofErr w:type="spellEnd"/>
+      <w:r>
+        <w:t>.</w:t>
+      </w:r>
+    </w:p>
+    <w:p>
+      <w:proofErr w:type="spellStart"/>
       <w:r>
         <w:t>GarbageCollection</w:t>
       </w:r>
+      <w:proofErr w:type="spellEnd"/>
     </w:p>
     <w:p>
       <w:pPr>
@@ -589,17 +905,29 @@
           <w:numId w:val="5"/>
         </w:numPr>
       </w:pPr>
+      <w:proofErr w:type="spellStart"/>
       <w:r>
         <w:t>assignedVehicle</w:t>
       </w:r>
+      <w:proofErr w:type="spellEnd"/>
       <w:r>
         <w:t xml:space="preserve"> je povinný </w:t>
       </w:r>
-      <w:r>
-        <w:t xml:space="preserve">ObjectID odkazující na </w:t>
-      </w:r>
-      <w:r>
-        <w:t>Vehicle.</w:t>
+      <w:proofErr w:type="spellStart"/>
+      <w:r>
+        <w:t>ObjectID</w:t>
+      </w:r>
+      <w:proofErr w:type="spellEnd"/>
+      <w:r>
+        <w:t xml:space="preserve"> odkazující na </w:t>
+      </w:r>
+      <w:proofErr w:type="spellStart"/>
+      <w:r>
+        <w:t>Vehicle</w:t>
+      </w:r>
+      <w:proofErr w:type="spellEnd"/>
+      <w:r>
+        <w:t>.</w:t>
       </w:r>
     </w:p>
     <w:p>
@@ -610,15 +938,22 @@
           <w:numId w:val="5"/>
         </w:numPr>
       </w:pPr>
+      <w:proofErr w:type="spellStart"/>
       <w:r>
         <w:t>dateEnd</w:t>
       </w:r>
+      <w:proofErr w:type="spellEnd"/>
       <w:r>
         <w:t xml:space="preserve"> je volitelný atribut</w:t>
       </w:r>
       <w:r>
-        <w:t xml:space="preserve"> typu Date</w:t>
-      </w:r>
+        <w:t xml:space="preserve"> typu </w:t>
+      </w:r>
+      <w:proofErr w:type="spellStart"/>
+      <w:r>
+        <w:t>Date</w:t>
+      </w:r>
+      <w:proofErr w:type="spellEnd"/>
       <w:r>
         <w:t>.</w:t>
       </w:r>
@@ -631,12 +966,59 @@
           <w:numId w:val="5"/>
         </w:numPr>
       </w:pPr>
+      <w:proofErr w:type="spellStart"/>
       <w:r>
         <w:t>dayOfCollection</w:t>
       </w:r>
-      <w:r>
-        <w:t xml:space="preserve"> je povinný atribut typu enum nabývající hodnot: Monday, Tuesday, Wednesday, Thursday, Friday</w:t>
-      </w:r>
+      <w:proofErr w:type="spellEnd"/>
+      <w:r>
+        <w:t xml:space="preserve"> je povinný atribut typu </w:t>
+      </w:r>
+      <w:proofErr w:type="spellStart"/>
+      <w:r>
+        <w:t>enum</w:t>
+      </w:r>
+      <w:proofErr w:type="spellEnd"/>
+      <w:r>
+        <w:t xml:space="preserve"> nabývající hodnot: </w:t>
+      </w:r>
+      <w:proofErr w:type="spellStart"/>
+      <w:r>
+        <w:t>Monday</w:t>
+      </w:r>
+      <w:proofErr w:type="spellEnd"/>
+      <w:r>
+        <w:t xml:space="preserve">, </w:t>
+      </w:r>
+      <w:proofErr w:type="spellStart"/>
+      <w:r>
+        <w:t>Tuesday</w:t>
+      </w:r>
+      <w:proofErr w:type="spellEnd"/>
+      <w:r>
+        <w:t xml:space="preserve">, </w:t>
+      </w:r>
+      <w:proofErr w:type="spellStart"/>
+      <w:r>
+        <w:t>Wednesday</w:t>
+      </w:r>
+      <w:proofErr w:type="spellEnd"/>
+      <w:r>
+        <w:t xml:space="preserve">, </w:t>
+      </w:r>
+      <w:proofErr w:type="spellStart"/>
+      <w:r>
+        <w:t>Thursday</w:t>
+      </w:r>
+      <w:proofErr w:type="spellEnd"/>
+      <w:r>
+        <w:t xml:space="preserve">, </w:t>
+      </w:r>
+      <w:proofErr w:type="spellStart"/>
+      <w:r>
+        <w:t>Friday</w:t>
+      </w:r>
+      <w:proofErr w:type="spellEnd"/>
       <w:r>
         <w:t>.</w:t>
       </w:r>
@@ -649,9 +1031,11 @@
           <w:numId w:val="5"/>
         </w:numPr>
       </w:pPr>
+      <w:proofErr w:type="spellStart"/>
       <w:r>
         <w:t>garbageCans</w:t>
       </w:r>
+      <w:proofErr w:type="spellEnd"/>
       <w:r>
         <w:t xml:space="preserve"> </w:t>
       </w:r>
@@ -670,9 +1054,11 @@
           <w:numId w:val="5"/>
         </w:numPr>
       </w:pPr>
+      <w:proofErr w:type="spellStart"/>
       <w:r>
         <w:t>length</w:t>
       </w:r>
+      <w:proofErr w:type="spellEnd"/>
       <w:r>
         <w:t xml:space="preserve"> </w:t>
       </w:r>
@@ -700,9 +1086,11 @@
           <w:numId w:val="5"/>
         </w:numPr>
       </w:pPr>
+      <w:proofErr w:type="spellStart"/>
       <w:r>
         <w:t>timeEstimate</w:t>
       </w:r>
+      <w:proofErr w:type="spellEnd"/>
       <w:r>
         <w:t xml:space="preserve"> </w:t>
       </w:r>
@@ -710,7 +1098,17 @@
         <w:t>je odhad času potřebného na svoz</w:t>
       </w:r>
       <w:r>
-        <w:t xml:space="preserve"> v minutách, datový typ Int</w:t>
+        <w:t xml:space="preserve"> v minutách, datový typ </w:t>
+      </w:r>
+      <w:proofErr w:type="spellStart"/>
+      <w:r>
+        <w:t>Int</w:t>
+      </w:r>
+      <w:proofErr w:type="spellEnd"/>
+    </w:p>
+    <w:p>
+      <w:r>
+        <w:br w:type="page"/>
       </w:r>
     </w:p>
     <w:p>
@@ -719,10 +1117,15 @@
         <w:ind w:firstLine="142"/>
       </w:pPr>
       <w:r>
+        <w:lastRenderedPageBreak/>
         <w:t>Popis ukázky API</w:t>
       </w:r>
     </w:p>
-    <w:p/>
+    <w:p>
+      <w:r>
+        <w:t>APItest.js</w:t>
+      </w:r>
+    </w:p>
     <w:p>
       <w:pPr>
         <w:rPr>
@@ -877,29 +1280,231 @@
         <w:t xml:space="preserve">Tento je zamýšlen pouze jako zjednodušení pro malé obce a vsi a nebyl by využíván pro větší města. </w:t>
       </w:r>
     </w:p>
-    <w:p/>
     <w:p>
       <w:pPr>
         <w:pStyle w:val="Nadpis1"/>
         <w:ind w:firstLine="142"/>
       </w:pPr>
       <w:r>
+        <w:t>Zálohovací skript</w:t>
+      </w:r>
+    </w:p>
+    <w:p>
+      <w:r>
+        <w:t xml:space="preserve">backup.ps1 </w:t>
+      </w:r>
+    </w:p>
+    <w:p>
+      <w:r>
+        <w:t>backup.sh</w:t>
+      </w:r>
+    </w:p>
+    <w:p>
+      <w:r>
+        <w:t>backup_vystup.txt</w:t>
+      </w:r>
+    </w:p>
+    <w:p>
+      <w:pPr>
+        <w:rPr>
+          <w:b/>
+          <w:bCs/>
+        </w:rPr>
+      </w:pPr>
+      <w:r>
+        <w:rPr>
+          <w:b/>
+          <w:bCs/>
+        </w:rPr>
+        <w:t>Popis:</w:t>
+      </w:r>
+    </w:p>
+    <w:p>
+      <w:proofErr w:type="spellStart"/>
+      <w:r>
+        <w:t>PowerShell</w:t>
+      </w:r>
+      <w:proofErr w:type="spellEnd"/>
+      <w:r>
+        <w:t xml:space="preserve"> script </w:t>
+      </w:r>
+      <w:proofErr w:type="gramStart"/>
+      <w:r>
+        <w:t>slouží</w:t>
+      </w:r>
+      <w:proofErr w:type="gramEnd"/>
+      <w:r>
+        <w:t xml:space="preserve"> k vložení </w:t>
+      </w:r>
+      <w:r>
+        <w:t>backup.sh</w:t>
+      </w:r>
+      <w:r>
+        <w:t xml:space="preserve"> do primárního kontejneru a jeho spuštění. Tento </w:t>
+      </w:r>
+      <w:proofErr w:type="spellStart"/>
+      <w:r>
+        <w:t>Bash</w:t>
+      </w:r>
+      <w:proofErr w:type="spellEnd"/>
+      <w:r>
+        <w:t xml:space="preserve"> script </w:t>
+      </w:r>
+      <w:proofErr w:type="gramStart"/>
+      <w:r>
+        <w:t>vytvoří</w:t>
+      </w:r>
+      <w:proofErr w:type="gramEnd"/>
+      <w:r>
+        <w:t xml:space="preserve"> pomocí </w:t>
+      </w:r>
+      <w:proofErr w:type="spellStart"/>
+      <w:r>
+        <w:t>mongodum</w:t>
+      </w:r>
+      <w:proofErr w:type="spellEnd"/>
+      <w:r>
+        <w:t xml:space="preserve"> zálohu v </w:t>
+      </w:r>
+      <w:proofErr w:type="spellStart"/>
+      <w:r>
+        <w:t>home</w:t>
+      </w:r>
+      <w:proofErr w:type="spellEnd"/>
+      <w:r>
+        <w:t>/</w:t>
+      </w:r>
+      <w:proofErr w:type="spellStart"/>
+      <w:r>
+        <w:t>dump</w:t>
+      </w:r>
+      <w:proofErr w:type="spellEnd"/>
+      <w:r>
+        <w:t xml:space="preserve"> kontejneru, která je pak vykopírována </w:t>
+      </w:r>
+      <w:proofErr w:type="spellStart"/>
+      <w:r>
+        <w:t>PowerShell</w:t>
+      </w:r>
+      <w:proofErr w:type="spellEnd"/>
+      <w:r>
+        <w:t xml:space="preserve"> scriptem do složky, ze které byl spuštěn.</w:t>
+      </w:r>
+    </w:p>
+    <w:p>
+      <w:pPr>
+        <w:pStyle w:val="Nadpis1"/>
+        <w:ind w:firstLine="142"/>
+      </w:pPr>
+      <w:r>
+        <w:t>Vyčištění databáze</w:t>
+      </w:r>
+    </w:p>
+    <w:p>
+      <w:r>
+        <w:t>clearDB.js</w:t>
+      </w:r>
+    </w:p>
+    <w:p>
+      <w:r>
+        <w:t>deleteDB.js</w:t>
+      </w:r>
+    </w:p>
+    <w:p>
+      <w:pPr>
+        <w:rPr>
+          <w:b/>
+          <w:bCs/>
+        </w:rPr>
+      </w:pPr>
+      <w:r>
+        <w:rPr>
+          <w:b/>
+          <w:bCs/>
+        </w:rPr>
+        <w:t>Popis:</w:t>
+      </w:r>
+    </w:p>
+    <w:p>
+      <w:r>
+        <w:t>clearDB.js</w:t>
+      </w:r>
+      <w:r>
+        <w:t xml:space="preserve"> </w:t>
+      </w:r>
+      <w:proofErr w:type="gramStart"/>
+      <w:r>
+        <w:t>slouží</w:t>
+      </w:r>
+      <w:proofErr w:type="gramEnd"/>
+      <w:r>
+        <w:t xml:space="preserve"> k promazání dat všech kolekcí, zanechává validace a prázdné kolekce. </w:t>
+      </w:r>
+      <w:r>
+        <w:t>deleteDB.js</w:t>
+      </w:r>
+      <w:r>
+        <w:t xml:space="preserve"> smaže data i kolekce.</w:t>
+      </w:r>
+    </w:p>
+    <w:p>
+      <w:r>
+        <w:br w:type="page"/>
+      </w:r>
+    </w:p>
+    <w:p>
+      <w:pPr>
+        <w:pStyle w:val="Nadpis1"/>
+        <w:ind w:firstLine="142"/>
+      </w:pPr>
+      <w:r>
         <w:lastRenderedPageBreak/>
         <w:t>Dotazy nad schématem</w:t>
       </w:r>
     </w:p>
     <w:p>
       <w:r>
-        <w:t>D</w:t>
-      </w:r>
-      <w:r>
-        <w:t>otaz 1</w:t>
+        <w:t>Dotaz 1</w:t>
+      </w:r>
+      <w:r>
+        <w:t xml:space="preserve"> (agregace)</w:t>
+      </w:r>
+      <w:r>
+        <w:t>:</w:t>
+      </w:r>
+    </w:p>
+    <w:p>
+      <w:r>
+        <w:tab/>
+      </w:r>
+      <w:r>
+        <w:t>Celkový</w:t>
+      </w:r>
+      <w:r>
+        <w:t xml:space="preserve"> počet svozových nádob</w:t>
+      </w:r>
+      <w:r>
+        <w:t xml:space="preserve">, které mají </w:t>
+      </w:r>
+      <w:r>
+        <w:t>typ</w:t>
       </w:r>
       <w:r>
         <w:t xml:space="preserve"> </w:t>
       </w:r>
       <w:r>
-        <w:t>(agregace)</w:t>
+        <w:t>Nebezpečné</w:t>
+      </w:r>
+      <w:r>
+        <w:t>.</w:t>
+      </w:r>
+    </w:p>
+    <w:p>
+      <w:r>
+        <w:t>Dotaz 2</w:t>
+      </w:r>
+      <w:r>
+        <w:t xml:space="preserve"> (agregace)</w:t>
       </w:r>
       <w:r>
         <w:t>:</w:t>
@@ -910,39 +1515,23 @@
         <w:tab/>
       </w:r>
       <w:r>
-        <w:t>Celkový</w:t>
-      </w:r>
-      <w:r>
-        <w:t xml:space="preserve"> počet svozových nádob</w:t>
-      </w:r>
-      <w:r>
-        <w:t xml:space="preserve">, které mají </w:t>
-      </w:r>
-      <w:r>
-        <w:t>typ</w:t>
-      </w:r>
-      <w:r>
-        <w:t xml:space="preserve"> </w:t>
-      </w:r>
-      <w:r>
-        <w:t>Nebezpečné</w:t>
-      </w:r>
-      <w:r>
-        <w:t>.</w:t>
-      </w:r>
-    </w:p>
-    <w:p>
-      <w:r>
-        <w:t xml:space="preserve">Dotaz </w:t>
-      </w:r>
-      <w:r>
-        <w:t>2</w:t>
-      </w:r>
-      <w:r>
-        <w:t xml:space="preserve"> </w:t>
-      </w:r>
-      <w:r>
-        <w:t>(agregace)</w:t>
+        <w:t xml:space="preserve">Seznam všech </w:t>
+      </w:r>
+      <w:proofErr w:type="gramStart"/>
+      <w:r>
+        <w:t>skládek</w:t>
+      </w:r>
+      <w:proofErr w:type="gramEnd"/>
+      <w:r>
+        <w:t xml:space="preserve"> které jsou naplněny z více než 10%.</w:t>
+      </w:r>
+    </w:p>
+    <w:p>
+      <w:r>
+        <w:t>Dotaz 3</w:t>
+      </w:r>
+      <w:r>
+        <w:t xml:space="preserve"> (agregace)</w:t>
       </w:r>
       <w:r>
         <w:t>:</w:t>
@@ -953,58 +1542,21 @@
         <w:tab/>
       </w:r>
       <w:r>
-        <w:t xml:space="preserve">Seznam všech </w:t>
-      </w:r>
-      <w:r>
-        <w:t>skládek</w:t>
-      </w:r>
-      <w:r>
-        <w:t xml:space="preserve"> které jsou naplněny z více než 10%.</w:t>
-      </w:r>
-    </w:p>
-    <w:p>
-      <w:r>
-        <w:t xml:space="preserve">Dotaz </w:t>
-      </w:r>
-      <w:r>
-        <w:t>3</w:t>
-      </w:r>
-      <w:r>
-        <w:t xml:space="preserve"> </w:t>
-      </w:r>
-      <w:r>
-        <w:t>(agregace)</w:t>
+        <w:t>Seznam všech aut, které mají značku Škoda a jejich domovská skládka sídlí v Praze.</w:t>
+      </w:r>
+    </w:p>
+    <w:p>
+      <w:r>
+        <w:t>Dotaz 4</w:t>
+      </w:r>
+      <w:r>
+        <w:t xml:space="preserve"> (agregace)</w:t>
       </w:r>
       <w:r>
         <w:t>:</w:t>
       </w:r>
     </w:p>
     <w:p>
-      <w:r>
-        <w:tab/>
-      </w:r>
-      <w:r>
-        <w:t>Seznam všech aut, které mají značku Škoda a jejich domovská skládka sídlí v Praze.</w:t>
-      </w:r>
-    </w:p>
-    <w:p>
-      <w:r>
-        <w:t xml:space="preserve">Dotaz </w:t>
-      </w:r>
-      <w:r>
-        <w:t>4</w:t>
-      </w:r>
-      <w:r>
-        <w:t xml:space="preserve"> </w:t>
-      </w:r>
-      <w:r>
-        <w:t>(agregace)</w:t>
-      </w:r>
-      <w:r>
-        <w:t>:</w:t>
-      </w:r>
-    </w:p>
-    <w:p>
       <w:pPr>
         <w:ind w:firstLine="708"/>
       </w:pPr>
@@ -1020,16 +1572,10 @@
     </w:p>
     <w:p>
       <w:r>
-        <w:t xml:space="preserve">Dotaz </w:t>
-      </w:r>
-      <w:r>
-        <w:t>5</w:t>
-      </w:r>
-      <w:r>
-        <w:t xml:space="preserve"> </w:t>
-      </w:r>
-      <w:r>
-        <w:t>(agregace)</w:t>
+        <w:t>Dotaz 5</w:t>
+      </w:r>
+      <w:r>
+        <w:t xml:space="preserve"> (agregace)</w:t>
       </w:r>
       <w:r>
         <w:t>:</w:t>
@@ -1070,10 +1616,7 @@
         <w:t>Dotaz 1</w:t>
       </w:r>
       <w:r>
-        <w:t xml:space="preserve"> </w:t>
-      </w:r>
-      <w:r>
-        <w:t>(agregace)</w:t>
+        <w:t xml:space="preserve"> (agregace)</w:t>
       </w:r>
     </w:p>
     <w:p>
@@ -1125,13 +1668,7 @@
         <w:ind w:left="1416" w:firstLine="708"/>
       </w:pPr>
       <w:r>
-        <w:t>dotaz_1</w:t>
-      </w:r>
-      <w:r>
-        <w:t>b</w:t>
-      </w:r>
-      <w:r>
-        <w:t>.js</w:t>
+        <w:t>dotaz_1b.js</w:t>
       </w:r>
     </w:p>
     <w:p>
@@ -1139,13 +1676,7 @@
         <w:ind w:left="1416" w:firstLine="708"/>
       </w:pPr>
       <w:r>
-        <w:t>dotaz_1</w:t>
-      </w:r>
-      <w:r>
-        <w:t>b</w:t>
-      </w:r>
-      <w:r>
-        <w:t>_vystup.txt</w:t>
+        <w:t>dotaz_1b_vystup.txt</w:t>
       </w:r>
     </w:p>
     <w:p>
@@ -1160,10 +1691,7 @@
         <w:t>Dotaz 2</w:t>
       </w:r>
       <w:r>
-        <w:t xml:space="preserve"> </w:t>
-      </w:r>
-      <w:r>
-        <w:t>(agregace)</w:t>
+        <w:t xml:space="preserve"> (agregace)</w:t>
       </w:r>
     </w:p>
     <w:p>
@@ -1207,13 +1735,7 @@
         <w:ind w:left="720" w:firstLine="696"/>
       </w:pPr>
       <w:r>
-        <w:t>Verze</w:t>
-      </w:r>
-      <w:r>
-        <w:t>2</w:t>
-      </w:r>
-      <w:r>
-        <w:t>:</w:t>
+        <w:t>Verze2:</w:t>
       </w:r>
     </w:p>
     <w:p>
@@ -1221,13 +1743,7 @@
         <w:ind w:left="1416" w:firstLine="708"/>
       </w:pPr>
       <w:r>
-        <w:t>dotaz_2</w:t>
-      </w:r>
-      <w:r>
-        <w:t>b</w:t>
-      </w:r>
-      <w:r>
-        <w:t>.js</w:t>
+        <w:t>dotaz_2b.js</w:t>
       </w:r>
     </w:p>
     <w:p>
@@ -1235,13 +1751,7 @@
         <w:ind w:left="1416" w:firstLine="708"/>
       </w:pPr>
       <w:r>
-        <w:t>dotaz_2</w:t>
-      </w:r>
-      <w:r>
-        <w:t>b</w:t>
-      </w:r>
-      <w:r>
-        <w:t>_vystup.txt</w:t>
+        <w:t>dotaz_2b_vystup.txt</w:t>
       </w:r>
     </w:p>
     <w:p>
@@ -1256,10 +1766,7 @@
         <w:t>Dotaz 3</w:t>
       </w:r>
       <w:r>
-        <w:t xml:space="preserve"> </w:t>
-      </w:r>
-      <w:r>
-        <w:t>(agregace)</w:t>
+        <w:t xml:space="preserve"> (agregace)</w:t>
       </w:r>
     </w:p>
     <w:p>
@@ -1347,14 +1854,21 @@
         <w:t xml:space="preserve">Dotaz číslo 1a byl rychlejší o </w:t>
       </w:r>
       <w:r>
-        <w:t>1ms než 1b</w:t>
-      </w:r>
+        <w:t xml:space="preserve">1ms než </w:t>
+      </w:r>
+      <w:proofErr w:type="gramStart"/>
+      <w:r>
+        <w:t>1b</w:t>
+      </w:r>
+      <w:proofErr w:type="gramEnd"/>
       <w:r>
         <w:t xml:space="preserve">, přičemž </w:t>
       </w:r>
+      <w:proofErr w:type="spellStart"/>
       <w:r>
         <w:t>totalDocsExamined</w:t>
       </w:r>
+      <w:proofErr w:type="spellEnd"/>
       <w:r>
         <w:t xml:space="preserve"> měly oba dotazy shodné s hodnotou 1038.</w:t>
       </w:r>
@@ -1364,14 +1878,24 @@
         <w:t xml:space="preserve">Dotaz číslo 2a </w:t>
       </w:r>
       <w:r>
-        <w:t>byl rychlejší o 5ms než dotaz 2b.</w:t>
+        <w:t xml:space="preserve">byl rychlejší o 5ms než dotaz </w:t>
+      </w:r>
+      <w:proofErr w:type="gramStart"/>
+      <w:r>
+        <w:t>2b</w:t>
+      </w:r>
+      <w:proofErr w:type="gramEnd"/>
+      <w:r>
+        <w:t>.</w:t>
       </w:r>
       <w:r>
         <w:t xml:space="preserve"> Rozdíl v </w:t>
       </w:r>
+      <w:proofErr w:type="spellStart"/>
       <w:r>
         <w:t>totalDocsExamined</w:t>
       </w:r>
+      <w:proofErr w:type="spellEnd"/>
       <w:r>
         <w:t xml:space="preserve"> též není zanedbatelný, u 1a dosahuje hodnoty 20 a dotaz 2b hodnoty 1038 dokumentů. </w:t>
       </w:r>
@@ -1387,7 +1911,7 @@
 </file>
 
 <file path=word/numbering.xml><?xml version="1.0" encoding="utf-8"?>
-<w:numbering xmlns:wpc="http://schemas.microsoft.com/office/word/2010/wordprocessingCanvas" xmlns:cx="http://schemas.microsoft.com/office/drawing/2014/chartex" xmlns:cx1="http://schemas.microsoft.com/office/drawing/2015/9/8/chartex" xmlns:cx2="http://schemas.microsoft.com/office/drawing/2015/10/21/chartex" xmlns:cx3="http://schemas.microsoft.com/office/drawing/2016/5/9/chartex" xmlns:cx4="http://schemas.microsoft.com/office/drawing/2016/5/10/chartex" xmlns:cx5="http://schemas.microsoft.com/office/drawing/2016/5/11/chartex" xmlns:cx6="http://schemas.microsoft.com/office/drawing/2016/5/12/chartex" xmlns:cx7="http://schemas.microsoft.com/office/drawing/2016/5/13/chartex" xmlns:cx8="http://schemas.microsoft.com/office/drawing/2016/5/14/chartex" xmlns:mc="http://schemas.openxmlformats.org/markup-compatibility/2006" xmlns:aink="http://schemas.microsoft.com/office/drawing/2016/ink" xmlns:am3d="http://schemas.microsoft.com/office/drawing/2017/model3d" xmlns:o="urn:schemas-microsoft-com:office:office" xmlns:oel="http://schemas.microsoft.com/office/2019/extlst" xmlns:r="http://schemas.openxmlformats.org/officeDocument/2006/relationships" xmlns:m="http://schemas.openxmlformats.org/officeDocument/2006/math" xmlns:v="urn:schemas-microsoft-com:vml" xmlns:wp14="http://schemas.microsoft.com/office/word/2010/wordprocessingDrawing" xmlns:wp="http://schemas.openxmlformats.org/drawingml/2006/wordprocessingDrawing" xmlns:w10="urn:schemas-microsoft-com:office:word" xmlns:w="http://schemas.openxmlformats.org/wordprocessingml/2006/main" xmlns:w14="http://schemas.microsoft.com/office/word/2010/wordml" xmlns:w15="http://schemas.microsoft.com/office/word/2012/wordml" xmlns:w16cex="http://schemas.microsoft.com/office/word/2018/wordml/cex" xmlns:w16cid="http://schemas.microsoft.com/office/word/2016/wordml/cid" xmlns:w16="http://schemas.microsoft.com/office/word/2018/wordml" xmlns:w16sdtdh="http://schemas.microsoft.com/office/word/2020/wordml/sdtdatahash" xmlns:w16se="http://schemas.microsoft.com/office/word/2015/wordml/symex" xmlns:wpg="http://schemas.microsoft.com/office/word/2010/wordprocessingGroup" xmlns:wpi="http://schemas.microsoft.com/office/word/2010/wordprocessingInk" xmlns:wne="http://schemas.microsoft.com/office/word/2006/wordml" xmlns:wps="http://schemas.microsoft.com/office/word/2010/wordprocessingShape" mc:Ignorable="w14 w15 w16se w16cid w16 w16cex w16sdtdh wp14">
+<w:numbering xmlns:wpc="http://schemas.microsoft.com/office/word/2010/wordprocessingCanvas" xmlns:cx="http://schemas.microsoft.com/office/drawing/2014/chartex" xmlns:cx1="http://schemas.microsoft.com/office/drawing/2015/9/8/chartex" xmlns:cx2="http://schemas.microsoft.com/office/drawing/2015/10/21/chartex" xmlns:cx3="http://schemas.microsoft.com/office/drawing/2016/5/9/chartex" xmlns:cx4="http://schemas.microsoft.com/office/drawing/2016/5/10/chartex" xmlns:cx5="http://schemas.microsoft.com/office/drawing/2016/5/11/chartex" xmlns:cx6="http://schemas.microsoft.com/office/drawing/2016/5/12/chartex" xmlns:cx7="http://schemas.microsoft.com/office/drawing/2016/5/13/chartex" xmlns:cx8="http://schemas.microsoft.com/office/drawing/2016/5/14/chartex" xmlns:mc="http://schemas.openxmlformats.org/markup-compatibility/2006" xmlns:aink="http://schemas.microsoft.com/office/drawing/2016/ink" xmlns:am3d="http://schemas.microsoft.com/office/drawing/2017/model3d" xmlns:o="urn:schemas-microsoft-com:office:office" xmlns:oel="http://schemas.microsoft.com/office/2019/extlst" xmlns:r="http://schemas.openxmlformats.org/officeDocument/2006/relationships" xmlns:m="http://schemas.openxmlformats.org/officeDocument/2006/math" xmlns:v="urn:schemas-microsoft-com:vml" xmlns:wp14="http://schemas.microsoft.com/office/word/2010/wordprocessingDrawing" xmlns:wp="http://schemas.openxmlformats.org/drawingml/2006/wordprocessingDrawing" xmlns:w10="urn:schemas-microsoft-com:office:word" xmlns:w="http://schemas.openxmlformats.org/wordprocessingml/2006/main" xmlns:w14="http://schemas.microsoft.com/office/word/2010/wordml" xmlns:w15="http://schemas.microsoft.com/office/word/2012/wordml" xmlns:w16cex="http://schemas.microsoft.com/office/word/2018/wordml/cex" xmlns:w16cid="http://schemas.microsoft.com/office/word/2016/wordml/cid" xmlns:w16="http://schemas.microsoft.com/office/word/2018/wordml" xmlns:w16du="http://schemas.microsoft.com/office/word/2023/wordml/word16du" xmlns:w16sdtdh="http://schemas.microsoft.com/office/word/2020/wordml/sdtdatahash" xmlns:w16se="http://schemas.microsoft.com/office/word/2015/wordml/symex" xmlns:wpg="http://schemas.microsoft.com/office/word/2010/wordprocessingGroup" xmlns:wpi="http://schemas.microsoft.com/office/word/2010/wordprocessingInk" xmlns:wne="http://schemas.microsoft.com/office/word/2006/wordml" xmlns:wps="http://schemas.microsoft.com/office/word/2010/wordprocessingShape" mc:Ignorable="w14 w15 w16se w16cid w16 w16cex w16sdtdh wp14">
   <w:abstractNum w:abstractNumId="0" w15:restartNumberingAfterBreak="0">
     <w:nsid w:val="15255314"/>
     <w:multiLevelType w:val="hybridMultilevel"/>
@@ -3198,7 +3722,7 @@
   <w:style w:type="paragraph" w:default="1" w:styleId="Normln">
     <w:name w:val="Normal"/>
     <w:qFormat/>
-    <w:rsid w:val="006000C8"/>
+    <w:rsid w:val="00373DB6"/>
   </w:style>
   <w:style w:type="paragraph" w:styleId="Nadpis1">
     <w:name w:val="heading 1"/>

</xml_diff>

<commit_message>
Added vehicle in Praha.
</commit_message>
<xml_diff>
--- a/Dokumentace.docx
+++ b/Dokumentace.docx
@@ -1,6 +1,6 @@
 
 <file path=word/document.xml><?xml version="1.0" encoding="utf-8"?>
-<w:document xmlns:wpc="http://schemas.microsoft.com/office/word/2010/wordprocessingCanvas" xmlns:cx="http://schemas.microsoft.com/office/drawing/2014/chartex" xmlns:cx1="http://schemas.microsoft.com/office/drawing/2015/9/8/chartex" xmlns:cx2="http://schemas.microsoft.com/office/drawing/2015/10/21/chartex" xmlns:cx3="http://schemas.microsoft.com/office/drawing/2016/5/9/chartex" xmlns:cx4="http://schemas.microsoft.com/office/drawing/2016/5/10/chartex" xmlns:cx5="http://schemas.microsoft.com/office/drawing/2016/5/11/chartex" xmlns:cx6="http://schemas.microsoft.com/office/drawing/2016/5/12/chartex" xmlns:cx7="http://schemas.microsoft.com/office/drawing/2016/5/13/chartex" xmlns:cx8="http://schemas.microsoft.com/office/drawing/2016/5/14/chartex" xmlns:mc="http://schemas.openxmlformats.org/markup-compatibility/2006" xmlns:aink="http://schemas.microsoft.com/office/drawing/2016/ink" xmlns:am3d="http://schemas.microsoft.com/office/drawing/2017/model3d" xmlns:o="urn:schemas-microsoft-com:office:office" xmlns:oel="http://schemas.microsoft.com/office/2019/extlst" xmlns:r="http://schemas.openxmlformats.org/officeDocument/2006/relationships" xmlns:m="http://schemas.openxmlformats.org/officeDocument/2006/math" xmlns:v="urn:schemas-microsoft-com:vml" xmlns:wp14="http://schemas.microsoft.com/office/word/2010/wordprocessingDrawing" xmlns:wp="http://schemas.openxmlformats.org/drawingml/2006/wordprocessingDrawing" xmlns:w10="urn:schemas-microsoft-com:office:word" xmlns:w="http://schemas.openxmlformats.org/wordprocessingml/2006/main" xmlns:w14="http://schemas.microsoft.com/office/word/2010/wordml" xmlns:w15="http://schemas.microsoft.com/office/word/2012/wordml" xmlns:w16cex="http://schemas.microsoft.com/office/word/2018/wordml/cex" xmlns:w16cid="http://schemas.microsoft.com/office/word/2016/wordml/cid" xmlns:w16="http://schemas.microsoft.com/office/word/2018/wordml" xmlns:w16du="http://schemas.microsoft.com/office/word/2023/wordml/word16du" xmlns:w16sdtdh="http://schemas.microsoft.com/office/word/2020/wordml/sdtdatahash" xmlns:w16se="http://schemas.microsoft.com/office/word/2015/wordml/symex" xmlns:wpg="http://schemas.microsoft.com/office/word/2010/wordprocessingGroup" xmlns:wpi="http://schemas.microsoft.com/office/word/2010/wordprocessingInk" xmlns:wne="http://schemas.microsoft.com/office/word/2006/wordml" xmlns:wps="http://schemas.microsoft.com/office/word/2010/wordprocessingShape" mc:Ignorable="w14 w15 w16se w16cid w16 w16cex w16sdtdh wp14">
+<w:document xmlns:wpc="http://schemas.microsoft.com/office/word/2010/wordprocessingCanvas" xmlns:cx="http://schemas.microsoft.com/office/drawing/2014/chartex" xmlns:cx1="http://schemas.microsoft.com/office/drawing/2015/9/8/chartex" xmlns:cx2="http://schemas.microsoft.com/office/drawing/2015/10/21/chartex" xmlns:cx3="http://schemas.microsoft.com/office/drawing/2016/5/9/chartex" xmlns:cx4="http://schemas.microsoft.com/office/drawing/2016/5/10/chartex" xmlns:cx5="http://schemas.microsoft.com/office/drawing/2016/5/11/chartex" xmlns:cx6="http://schemas.microsoft.com/office/drawing/2016/5/12/chartex" xmlns:cx7="http://schemas.microsoft.com/office/drawing/2016/5/13/chartex" xmlns:cx8="http://schemas.microsoft.com/office/drawing/2016/5/14/chartex" xmlns:mc="http://schemas.openxmlformats.org/markup-compatibility/2006" xmlns:aink="http://schemas.microsoft.com/office/drawing/2016/ink" xmlns:am3d="http://schemas.microsoft.com/office/drawing/2017/model3d" xmlns:o="urn:schemas-microsoft-com:office:office" xmlns:oel="http://schemas.microsoft.com/office/2019/extlst" xmlns:r="http://schemas.openxmlformats.org/officeDocument/2006/relationships" xmlns:m="http://schemas.openxmlformats.org/officeDocument/2006/math" xmlns:v="urn:schemas-microsoft-com:vml" xmlns:wp14="http://schemas.microsoft.com/office/word/2010/wordprocessingDrawing" xmlns:wp="http://schemas.openxmlformats.org/drawingml/2006/wordprocessingDrawing" xmlns:w10="urn:schemas-microsoft-com:office:word" xmlns:w="http://schemas.openxmlformats.org/wordprocessingml/2006/main" xmlns:w14="http://schemas.microsoft.com/office/word/2010/wordml" xmlns:w15="http://schemas.microsoft.com/office/word/2012/wordml" xmlns:w16cex="http://schemas.microsoft.com/office/word/2018/wordml/cex" xmlns:w16cid="http://schemas.microsoft.com/office/word/2016/wordml/cid" xmlns:w16="http://schemas.microsoft.com/office/word/2018/wordml" xmlns:w16sdtdh="http://schemas.microsoft.com/office/word/2020/wordml/sdtdatahash" xmlns:w16se="http://schemas.microsoft.com/office/word/2015/wordml/symex" xmlns:wpg="http://schemas.microsoft.com/office/word/2010/wordprocessingGroup" xmlns:wpi="http://schemas.microsoft.com/office/word/2010/wordprocessingInk" xmlns:wne="http://schemas.microsoft.com/office/word/2006/wordml" xmlns:wps="http://schemas.microsoft.com/office/word/2010/wordprocessingShape" mc:Ignorable="w14 w15 w16se w16cid w16 w16cex w16sdtdh wp14">
   <w:body>
     <w:p>
       <w:pPr>
@@ -11,37 +11,12 @@
           <w:szCs w:val="48"/>
         </w:rPr>
       </w:pPr>
-      <w:proofErr w:type="spellStart"/>
       <w:r>
         <w:rPr>
           <w:sz w:val="52"/>
           <w:szCs w:val="48"/>
         </w:rPr>
-        <w:t>Garbage</w:t>
-      </w:r>
-      <w:proofErr w:type="spellEnd"/>
-      <w:r>
-        <w:rPr>
-          <w:sz w:val="52"/>
-          <w:szCs w:val="48"/>
-        </w:rPr>
-        <w:t xml:space="preserve"> </w:t>
-      </w:r>
-      <w:proofErr w:type="spellStart"/>
-      <w:r>
-        <w:rPr>
-          <w:sz w:val="52"/>
-          <w:szCs w:val="48"/>
-        </w:rPr>
-        <w:t>Collectors</w:t>
-      </w:r>
-      <w:proofErr w:type="spellEnd"/>
-      <w:r>
-        <w:rPr>
-          <w:sz w:val="52"/>
-          <w:szCs w:val="48"/>
-        </w:rPr>
-        <w:t xml:space="preserve"> </w:t>
+        <w:t xml:space="preserve">Garbage Collectors </w:t>
       </w:r>
       <w:r>
         <w:rPr>
@@ -100,35 +75,11 @@
     <w:p/>
     <w:p>
       <w:r>
-        <w:t xml:space="preserve">Po vytvoření kontejnerů pomocí </w:t>
-      </w:r>
-      <w:proofErr w:type="spellStart"/>
-      <w:r>
-        <w:t>docker</w:t>
-      </w:r>
-      <w:proofErr w:type="spellEnd"/>
-      <w:r>
-        <w:t xml:space="preserve"> </w:t>
-      </w:r>
-      <w:proofErr w:type="spellStart"/>
-      <w:r>
-        <w:t>compose</w:t>
-      </w:r>
-      <w:proofErr w:type="spellEnd"/>
-      <w:r>
-        <w:t xml:space="preserve"> je třeba spustit startRepl.js pro funkční replikaci.</w:t>
+        <w:t>Po vytvoření kontejnerů pomocí docker compose je třeba spustit startRepl.js pro funkční replikaci.</w:t>
       </w:r>
       <w:r>
         <w:br/>
-        <w:t xml:space="preserve">Kolekce a jejich validace se </w:t>
-      </w:r>
-      <w:proofErr w:type="gramStart"/>
-      <w:r>
-        <w:t>založí</w:t>
-      </w:r>
-      <w:proofErr w:type="gramEnd"/>
-      <w:r>
-        <w:t xml:space="preserve"> pomocí </w:t>
+        <w:t xml:space="preserve">Kolekce a jejich validace se založí pomocí </w:t>
       </w:r>
       <w:r>
         <w:t>createDB.js</w:t>
@@ -176,23 +127,7 @@
     </w:p>
     <w:p>
       <w:r>
-        <w:t xml:space="preserve">Tato dokumentace je dostupná ve formátech </w:t>
-      </w:r>
-      <w:proofErr w:type="spellStart"/>
-      <w:r>
-        <w:t>docx</w:t>
-      </w:r>
-      <w:proofErr w:type="spellEnd"/>
-      <w:r>
-        <w:t xml:space="preserve">, </w:t>
-      </w:r>
-      <w:proofErr w:type="spellStart"/>
-      <w:r>
-        <w:t>pdf</w:t>
-      </w:r>
-      <w:proofErr w:type="spellEnd"/>
-      <w:r>
-        <w:t xml:space="preserve"> a html. </w:t>
+        <w:t xml:space="preserve">Tato dokumentace je dostupná ve formátech docx, pdf a html. </w:t>
       </w:r>
     </w:p>
     <w:p>
@@ -277,13 +212,8 @@
     </w:p>
     <w:p/>
     <w:p>
-      <w:proofErr w:type="spellStart"/>
-      <w:r>
-        <w:t>Location</w:t>
-      </w:r>
-      <w:proofErr w:type="spellEnd"/>
-      <w:r>
-        <w:t>:</w:t>
+      <w:r>
+        <w:t>Location:</w:t>
       </w:r>
     </w:p>
     <w:p>
@@ -313,15 +243,7 @@
         <w:t>povinný atribut</w:t>
       </w:r>
       <w:r>
-        <w:t xml:space="preserve"> typu </w:t>
-      </w:r>
-      <w:proofErr w:type="spellStart"/>
-      <w:r>
-        <w:t>string</w:t>
-      </w:r>
-      <w:proofErr w:type="spellEnd"/>
-      <w:r>
-        <w:t>.</w:t>
+        <w:t xml:space="preserve"> typu string.</w:t>
       </w:r>
     </w:p>
     <w:p>
@@ -332,11 +254,9 @@
           <w:numId w:val="1"/>
         </w:numPr>
       </w:pPr>
-      <w:proofErr w:type="spellStart"/>
       <w:r>
         <w:t>gpsLat</w:t>
       </w:r>
-      <w:proofErr w:type="spellEnd"/>
       <w:r>
         <w:t xml:space="preserve"> (zeměpisná šířka)</w:t>
       </w:r>
@@ -352,11 +272,9 @@
           <w:numId w:val="1"/>
         </w:numPr>
       </w:pPr>
-      <w:proofErr w:type="spellStart"/>
       <w:r>
         <w:t>gpsLon</w:t>
       </w:r>
-      <w:proofErr w:type="spellEnd"/>
       <w:r>
         <w:t xml:space="preserve"> (</w:t>
       </w:r>
@@ -388,15 +306,7 @@
         <w:t>ne</w:t>
       </w:r>
       <w:r>
-        <w:t xml:space="preserve">povinný atribut typu </w:t>
-      </w:r>
-      <w:proofErr w:type="spellStart"/>
-      <w:r>
-        <w:t>string</w:t>
-      </w:r>
-      <w:proofErr w:type="spellEnd"/>
-      <w:r>
-        <w:t>.</w:t>
+        <w:t>povinný atribut typu string.</w:t>
       </w:r>
     </w:p>
     <w:p>
@@ -407,11 +317,9 @@
           <w:numId w:val="1"/>
         </w:numPr>
       </w:pPr>
-      <w:proofErr w:type="spellStart"/>
       <w:r>
         <w:t>streetNumber</w:t>
       </w:r>
-      <w:proofErr w:type="spellEnd"/>
       <w:r>
         <w:t xml:space="preserve"> </w:t>
       </w:r>
@@ -424,21 +332,17 @@
       <w:r>
         <w:t xml:space="preserve">povinný atribut typu </w:t>
       </w:r>
-      <w:proofErr w:type="spellStart"/>
       <w:r>
         <w:t>string</w:t>
       </w:r>
-      <w:proofErr w:type="spellEnd"/>
       <w:r>
         <w:t>.</w:t>
       </w:r>
     </w:p>
     <w:p>
-      <w:proofErr w:type="spellStart"/>
       <w:r>
         <w:t>GarbageCan</w:t>
       </w:r>
-      <w:proofErr w:type="spellEnd"/>
     </w:p>
     <w:p>
       <w:pPr>
@@ -448,13 +352,8 @@
           <w:numId w:val="2"/>
         </w:numPr>
       </w:pPr>
-      <w:proofErr w:type="spellStart"/>
-      <w:r>
-        <w:t>garbageType</w:t>
-      </w:r>
-      <w:proofErr w:type="spellEnd"/>
-      <w:r>
-        <w:t xml:space="preserve"> </w:t>
+      <w:r>
+        <w:t xml:space="preserve">garbageType </w:t>
       </w:r>
       <w:r>
         <w:t xml:space="preserve">je povinný </w:t>
@@ -465,29 +364,11 @@
       <w:r>
         <w:t xml:space="preserve">a typu </w:t>
       </w:r>
-      <w:proofErr w:type="spellStart"/>
-      <w:r>
-        <w:t>GType</w:t>
-      </w:r>
-      <w:proofErr w:type="spellEnd"/>
-      <w:r>
-        <w:t xml:space="preserve"> (</w:t>
-      </w:r>
-      <w:proofErr w:type="spellStart"/>
-      <w:r>
-        <w:t>enum</w:t>
-      </w:r>
-      <w:proofErr w:type="spellEnd"/>
-      <w:r>
-        <w:t xml:space="preserve"> </w:t>
-      </w:r>
-      <w:proofErr w:type="spellStart"/>
-      <w:r>
-        <w:t>string</w:t>
-      </w:r>
-      <w:proofErr w:type="spellEnd"/>
-      <w:r>
-        <w:t xml:space="preserve"> hodnot</w:t>
+      <w:r>
+        <w:t>GType (enum</w:t>
+      </w:r>
+      <w:r>
+        <w:t xml:space="preserve"> string hodnot</w:t>
       </w:r>
       <w:r>
         <w:t xml:space="preserve"> dle projektu z PPRO</w:t>
@@ -507,32 +388,14 @@
           <w:numId w:val="2"/>
         </w:numPr>
       </w:pPr>
-      <w:proofErr w:type="spellStart"/>
-      <w:r>
-        <w:t>location</w:t>
-      </w:r>
-      <w:proofErr w:type="spellEnd"/>
-      <w:r>
-        <w:t xml:space="preserve"> je povinný </w:t>
-      </w:r>
-      <w:proofErr w:type="spellStart"/>
-      <w:r>
-        <w:t>ObjectID</w:t>
-      </w:r>
-      <w:proofErr w:type="spellEnd"/>
-      <w:r>
-        <w:t xml:space="preserve"> odkazující na kolekci</w:t>
-      </w:r>
-      <w:r>
-        <w:t xml:space="preserve"> </w:t>
-      </w:r>
-      <w:proofErr w:type="spellStart"/>
-      <w:r>
-        <w:t>Location</w:t>
-      </w:r>
-      <w:proofErr w:type="spellEnd"/>
-      <w:r>
-        <w:t>.</w:t>
+      <w:r>
+        <w:t xml:space="preserve">location je povinný </w:t>
+      </w:r>
+      <w:r>
+        <w:t>ObjectID odkazující na kolekci</w:t>
+      </w:r>
+      <w:r>
+        <w:t xml:space="preserve"> Location.</w:t>
       </w:r>
     </w:p>
     <w:p>
@@ -543,24 +406,11 @@
           <w:numId w:val="2"/>
         </w:numPr>
       </w:pPr>
-      <w:proofErr w:type="spellStart"/>
-      <w:r>
-        <w:t>volume</w:t>
-      </w:r>
-      <w:proofErr w:type="spellEnd"/>
-      <w:r>
-        <w:t xml:space="preserve"> </w:t>
-      </w:r>
-      <w:r>
-        <w:t xml:space="preserve">je povinný atribut </w:t>
-      </w:r>
-      <w:proofErr w:type="spellStart"/>
-      <w:r>
-        <w:t>tybu</w:t>
-      </w:r>
-      <w:proofErr w:type="spellEnd"/>
-      <w:r>
-        <w:t xml:space="preserve"> double</w:t>
+      <w:r>
+        <w:t xml:space="preserve">volume </w:t>
+      </w:r>
+      <w:r>
+        <w:t>je povinný atribut tybu double</w:t>
       </w:r>
       <w:r>
         <w:t xml:space="preserve"> a může dosahovat hodnot </w:t>
@@ -582,11 +432,9 @@
       </w:r>
     </w:p>
     <w:p>
-      <w:proofErr w:type="spellStart"/>
       <w:r>
         <w:t>Landfill</w:t>
       </w:r>
-      <w:proofErr w:type="spellEnd"/>
     </w:p>
     <w:p>
       <w:pPr>
@@ -596,30 +444,21 @@
           <w:numId w:val="3"/>
         </w:numPr>
       </w:pPr>
-      <w:proofErr w:type="spellStart"/>
       <w:r>
         <w:t>capacity</w:t>
       </w:r>
-      <w:proofErr w:type="spellEnd"/>
       <w:r>
         <w:t xml:space="preserve"> je povinný atribut typu </w:t>
       </w:r>
-      <w:proofErr w:type="spellStart"/>
       <w:r>
         <w:t>int</w:t>
       </w:r>
-      <w:proofErr w:type="spellEnd"/>
-      <w:r>
-        <w:t xml:space="preserve"> a dosahuje hodnot větších než </w:t>
-      </w:r>
-      <w:proofErr w:type="gramStart"/>
-      <w:r>
-        <w:t>10000</w:t>
+      <w:r>
+        <w:t xml:space="preserve"> a dosahuje hodnot větších než 10000</w:t>
       </w:r>
       <w:r>
         <w:t>l</w:t>
       </w:r>
-      <w:proofErr w:type="gramEnd"/>
       <w:r>
         <w:t>.</w:t>
       </w:r>
@@ -632,11 +471,9 @@
           <w:numId w:val="3"/>
         </w:numPr>
       </w:pPr>
-      <w:proofErr w:type="spellStart"/>
       <w:r>
         <w:t>collectionsPerfomed</w:t>
       </w:r>
-      <w:proofErr w:type="spellEnd"/>
       <w:r>
         <w:t xml:space="preserve"> </w:t>
       </w:r>
@@ -653,13 +490,8 @@
         <w:t xml:space="preserve"> pomocí</w:t>
       </w:r>
       <w:r>
-        <w:t xml:space="preserve"> </w:t>
-      </w:r>
-      <w:proofErr w:type="spellStart"/>
-      <w:r>
-        <w:t>ObjectID</w:t>
-      </w:r>
-      <w:proofErr w:type="spellEnd"/>
+        <w:t xml:space="preserve"> ObjectID</w:t>
+      </w:r>
     </w:p>
     <w:p>
       <w:pPr>
@@ -669,29 +501,17 @@
           <w:numId w:val="3"/>
         </w:numPr>
       </w:pPr>
-      <w:proofErr w:type="spellStart"/>
       <w:r>
         <w:t>location</w:t>
       </w:r>
-      <w:proofErr w:type="spellEnd"/>
       <w:r>
         <w:t xml:space="preserve"> je povinný </w:t>
       </w:r>
-      <w:proofErr w:type="spellStart"/>
-      <w:r>
-        <w:t>ObjectID</w:t>
-      </w:r>
-      <w:proofErr w:type="spellEnd"/>
-      <w:r>
-        <w:t xml:space="preserve"> odkazující na kolekci </w:t>
-      </w:r>
-      <w:proofErr w:type="spellStart"/>
-      <w:r>
-        <w:t>Location</w:t>
-      </w:r>
-      <w:proofErr w:type="spellEnd"/>
-      <w:r>
-        <w:t>.</w:t>
+      <w:r>
+        <w:t xml:space="preserve">ObjectID odkazující na kolekci </w:t>
+      </w:r>
+      <w:r>
+        <w:t>Location.</w:t>
       </w:r>
     </w:p>
     <w:p>
@@ -702,11 +522,9 @@
           <w:numId w:val="3"/>
         </w:numPr>
       </w:pPr>
-      <w:proofErr w:type="spellStart"/>
       <w:r>
         <w:t>percentFilled</w:t>
       </w:r>
-      <w:proofErr w:type="spellEnd"/>
       <w:r>
         <w:t xml:space="preserve"> je volitelný atribut typu integer a dosahuje hodnot 0 </w:t>
       </w:r>
@@ -722,29 +540,17 @@
           <w:numId w:val="3"/>
         </w:numPr>
       </w:pPr>
-      <w:proofErr w:type="spellStart"/>
       <w:r>
         <w:t>operational</w:t>
       </w:r>
-      <w:proofErr w:type="spellEnd"/>
-      <w:r>
-        <w:t xml:space="preserve"> je povinný atribut typu </w:t>
-      </w:r>
-      <w:proofErr w:type="spellStart"/>
-      <w:r>
-        <w:t>boolean</w:t>
-      </w:r>
-      <w:proofErr w:type="spellEnd"/>
-      <w:r>
-        <w:t>.</w:t>
-      </w:r>
-    </w:p>
-    <w:p>
-      <w:proofErr w:type="spellStart"/>
+      <w:r>
+        <w:t xml:space="preserve"> je povinný atribut typu boolean.</w:t>
+      </w:r>
+    </w:p>
+    <w:p>
       <w:r>
         <w:t>Vehicle</w:t>
       </w:r>
-      <w:proofErr w:type="spellEnd"/>
     </w:p>
     <w:p>
       <w:pPr>
@@ -754,11 +560,9 @@
           <w:numId w:val="4"/>
         </w:numPr>
       </w:pPr>
-      <w:proofErr w:type="spellStart"/>
       <w:r>
         <w:t>capacity</w:t>
       </w:r>
-      <w:proofErr w:type="spellEnd"/>
       <w:r>
         <w:t xml:space="preserve"> je povinný atribut typu double</w:t>
       </w:r>
@@ -769,15 +573,7 @@
         <w:t xml:space="preserve">v rozmezí </w:t>
       </w:r>
       <w:r>
-        <w:t xml:space="preserve">1000 až </w:t>
-      </w:r>
-      <w:proofErr w:type="gramStart"/>
-      <w:r>
-        <w:t>10000l</w:t>
-      </w:r>
-      <w:proofErr w:type="gramEnd"/>
-      <w:r>
-        <w:t>.</w:t>
+        <w:t>1000 až 10000l.</w:t>
       </w:r>
     </w:p>
     <w:p>
@@ -788,11 +584,9 @@
           <w:numId w:val="4"/>
         </w:numPr>
       </w:pPr>
-      <w:proofErr w:type="spellStart"/>
       <w:r>
         <w:t>homeLandfill</w:t>
       </w:r>
-      <w:proofErr w:type="spellEnd"/>
       <w:r>
         <w:t xml:space="preserve"> je</w:t>
       </w:r>
@@ -802,21 +596,11 @@
       <w:r>
         <w:t xml:space="preserve"> </w:t>
       </w:r>
-      <w:proofErr w:type="spellStart"/>
-      <w:r>
-        <w:t>ObjectID</w:t>
-      </w:r>
-      <w:proofErr w:type="spellEnd"/>
-      <w:r>
-        <w:t xml:space="preserve"> odkazující na </w:t>
-      </w:r>
-      <w:proofErr w:type="spellStart"/>
-      <w:r>
-        <w:t>Landfill</w:t>
-      </w:r>
-      <w:proofErr w:type="spellEnd"/>
-      <w:r>
-        <w:t>.</w:t>
+      <w:r>
+        <w:t xml:space="preserve">ObjectID odkazující na </w:t>
+      </w:r>
+      <w:r>
+        <w:t>Landfill.</w:t>
       </w:r>
     </w:p>
     <w:p>
@@ -827,21 +611,11 @@
           <w:numId w:val="4"/>
         </w:numPr>
       </w:pPr>
-      <w:proofErr w:type="spellStart"/>
       <w:r>
         <w:t>licencePlate</w:t>
       </w:r>
-      <w:proofErr w:type="spellEnd"/>
-      <w:r>
-        <w:t xml:space="preserve"> je povinný atribut typu </w:t>
-      </w:r>
-      <w:proofErr w:type="spellStart"/>
-      <w:r>
-        <w:t>string</w:t>
-      </w:r>
-      <w:proofErr w:type="spellEnd"/>
-      <w:r>
-        <w:t>.</w:t>
+      <w:r>
+        <w:t xml:space="preserve"> je povinný atribut typu string.</w:t>
       </w:r>
     </w:p>
     <w:p>
@@ -856,15 +630,7 @@
         <w:t>make</w:t>
       </w:r>
       <w:r>
-        <w:t xml:space="preserve"> je volitelný atribut typu </w:t>
-      </w:r>
-      <w:proofErr w:type="spellStart"/>
-      <w:r>
-        <w:t>string</w:t>
-      </w:r>
-      <w:proofErr w:type="spellEnd"/>
-      <w:r>
-        <w:t>.</w:t>
+        <w:t xml:space="preserve"> je volitelný atribut typu string.</w:t>
       </w:r>
     </w:p>
     <w:p>
@@ -879,23 +645,13 @@
         <w:t>model</w:t>
       </w:r>
       <w:r>
-        <w:t xml:space="preserve"> je volitelný atribut typu </w:t>
-      </w:r>
-      <w:proofErr w:type="spellStart"/>
-      <w:r>
-        <w:t>string</w:t>
-      </w:r>
-      <w:proofErr w:type="spellEnd"/>
-      <w:r>
-        <w:t>.</w:t>
-      </w:r>
-    </w:p>
-    <w:p>
-      <w:proofErr w:type="spellStart"/>
+        <w:t xml:space="preserve"> je volitelný atribut typu string.</w:t>
+      </w:r>
+    </w:p>
+    <w:p>
       <w:r>
         <w:t>GarbageCollection</w:t>
       </w:r>
-      <w:proofErr w:type="spellEnd"/>
     </w:p>
     <w:p>
       <w:pPr>
@@ -905,29 +661,17 @@
           <w:numId w:val="5"/>
         </w:numPr>
       </w:pPr>
-      <w:proofErr w:type="spellStart"/>
       <w:r>
         <w:t>assignedVehicle</w:t>
       </w:r>
-      <w:proofErr w:type="spellEnd"/>
       <w:r>
         <w:t xml:space="preserve"> je povinný </w:t>
       </w:r>
-      <w:proofErr w:type="spellStart"/>
-      <w:r>
-        <w:t>ObjectID</w:t>
-      </w:r>
-      <w:proofErr w:type="spellEnd"/>
-      <w:r>
-        <w:t xml:space="preserve"> odkazující na </w:t>
-      </w:r>
-      <w:proofErr w:type="spellStart"/>
-      <w:r>
-        <w:t>Vehicle</w:t>
-      </w:r>
-      <w:proofErr w:type="spellEnd"/>
-      <w:r>
-        <w:t>.</w:t>
+      <w:r>
+        <w:t xml:space="preserve">ObjectID odkazující na </w:t>
+      </w:r>
+      <w:r>
+        <w:t>Vehicle.</w:t>
       </w:r>
     </w:p>
     <w:p>
@@ -938,22 +682,15 @@
           <w:numId w:val="5"/>
         </w:numPr>
       </w:pPr>
-      <w:proofErr w:type="spellStart"/>
       <w:r>
         <w:t>dateEnd</w:t>
       </w:r>
-      <w:proofErr w:type="spellEnd"/>
       <w:r>
         <w:t xml:space="preserve"> je volitelný atribut</w:t>
       </w:r>
       <w:r>
-        <w:t xml:space="preserve"> typu </w:t>
-      </w:r>
-      <w:proofErr w:type="spellStart"/>
-      <w:r>
-        <w:t>Date</w:t>
-      </w:r>
-      <w:proofErr w:type="spellEnd"/>
+        <w:t xml:space="preserve"> typu Date</w:t>
+      </w:r>
       <w:r>
         <w:t>.</w:t>
       </w:r>
@@ -966,59 +703,12 @@
           <w:numId w:val="5"/>
         </w:numPr>
       </w:pPr>
-      <w:proofErr w:type="spellStart"/>
       <w:r>
         <w:t>dayOfCollection</w:t>
       </w:r>
-      <w:proofErr w:type="spellEnd"/>
-      <w:r>
-        <w:t xml:space="preserve"> je povinný atribut typu </w:t>
-      </w:r>
-      <w:proofErr w:type="spellStart"/>
-      <w:r>
-        <w:t>enum</w:t>
-      </w:r>
-      <w:proofErr w:type="spellEnd"/>
-      <w:r>
-        <w:t xml:space="preserve"> nabývající hodnot: </w:t>
-      </w:r>
-      <w:proofErr w:type="spellStart"/>
-      <w:r>
-        <w:t>Monday</w:t>
-      </w:r>
-      <w:proofErr w:type="spellEnd"/>
-      <w:r>
-        <w:t xml:space="preserve">, </w:t>
-      </w:r>
-      <w:proofErr w:type="spellStart"/>
-      <w:r>
-        <w:t>Tuesday</w:t>
-      </w:r>
-      <w:proofErr w:type="spellEnd"/>
-      <w:r>
-        <w:t xml:space="preserve">, </w:t>
-      </w:r>
-      <w:proofErr w:type="spellStart"/>
-      <w:r>
-        <w:t>Wednesday</w:t>
-      </w:r>
-      <w:proofErr w:type="spellEnd"/>
-      <w:r>
-        <w:t xml:space="preserve">, </w:t>
-      </w:r>
-      <w:proofErr w:type="spellStart"/>
-      <w:r>
-        <w:t>Thursday</w:t>
-      </w:r>
-      <w:proofErr w:type="spellEnd"/>
-      <w:r>
-        <w:t xml:space="preserve">, </w:t>
-      </w:r>
-      <w:proofErr w:type="spellStart"/>
-      <w:r>
-        <w:t>Friday</w:t>
-      </w:r>
-      <w:proofErr w:type="spellEnd"/>
+      <w:r>
+        <w:t xml:space="preserve"> je povinný atribut typu enum nabývající hodnot: Monday, Tuesday, Wednesday, Thursday, Friday</w:t>
+      </w:r>
       <w:r>
         <w:t>.</w:t>
       </w:r>
@@ -1031,11 +721,9 @@
           <w:numId w:val="5"/>
         </w:numPr>
       </w:pPr>
-      <w:proofErr w:type="spellStart"/>
       <w:r>
         <w:t>garbageCans</w:t>
       </w:r>
-      <w:proofErr w:type="spellEnd"/>
       <w:r>
         <w:t xml:space="preserve"> </w:t>
       </w:r>
@@ -1054,11 +742,9 @@
           <w:numId w:val="5"/>
         </w:numPr>
       </w:pPr>
-      <w:proofErr w:type="spellStart"/>
       <w:r>
         <w:t>length</w:t>
       </w:r>
-      <w:proofErr w:type="spellEnd"/>
       <w:r>
         <w:t xml:space="preserve"> </w:t>
       </w:r>
@@ -1086,11 +772,9 @@
           <w:numId w:val="5"/>
         </w:numPr>
       </w:pPr>
-      <w:proofErr w:type="spellStart"/>
       <w:r>
         <w:t>timeEstimate</w:t>
       </w:r>
-      <w:proofErr w:type="spellEnd"/>
       <w:r>
         <w:t xml:space="preserve"> </w:t>
       </w:r>
@@ -1098,13 +782,8 @@
         <w:t>je odhad času potřebného na svoz</w:t>
       </w:r>
       <w:r>
-        <w:t xml:space="preserve"> v minutách, datový typ </w:t>
-      </w:r>
-      <w:proofErr w:type="spellStart"/>
-      <w:r>
-        <w:t>Int</w:t>
-      </w:r>
-      <w:proofErr w:type="spellEnd"/>
+        <w:t xml:space="preserve"> v minutách, datový typ Int</w:t>
+      </w:r>
     </w:p>
     <w:p>
       <w:r>
@@ -1320,75 +999,8 @@
       </w:r>
     </w:p>
     <w:p>
-      <w:proofErr w:type="spellStart"/>
-      <w:r>
-        <w:t>PowerShell</w:t>
-      </w:r>
-      <w:proofErr w:type="spellEnd"/>
-      <w:r>
-        <w:t xml:space="preserve"> script </w:t>
-      </w:r>
-      <w:proofErr w:type="gramStart"/>
-      <w:r>
-        <w:t>slouží</w:t>
-      </w:r>
-      <w:proofErr w:type="gramEnd"/>
-      <w:r>
-        <w:t xml:space="preserve"> k vložení </w:t>
-      </w:r>
-      <w:r>
-        <w:t>backup.sh</w:t>
-      </w:r>
-      <w:r>
-        <w:t xml:space="preserve"> do primárního kontejneru a jeho spuštění. Tento </w:t>
-      </w:r>
-      <w:proofErr w:type="spellStart"/>
-      <w:r>
-        <w:t>Bash</w:t>
-      </w:r>
-      <w:proofErr w:type="spellEnd"/>
-      <w:r>
-        <w:t xml:space="preserve"> script </w:t>
-      </w:r>
-      <w:proofErr w:type="gramStart"/>
-      <w:r>
-        <w:t>vytvoří</w:t>
-      </w:r>
-      <w:proofErr w:type="gramEnd"/>
-      <w:r>
-        <w:t xml:space="preserve"> pomocí </w:t>
-      </w:r>
-      <w:proofErr w:type="spellStart"/>
-      <w:r>
-        <w:t>mongodum</w:t>
-      </w:r>
-      <w:proofErr w:type="spellEnd"/>
-      <w:r>
-        <w:t xml:space="preserve"> zálohu v </w:t>
-      </w:r>
-      <w:proofErr w:type="spellStart"/>
-      <w:r>
-        <w:t>home</w:t>
-      </w:r>
-      <w:proofErr w:type="spellEnd"/>
-      <w:r>
-        <w:t>/</w:t>
-      </w:r>
-      <w:proofErr w:type="spellStart"/>
-      <w:r>
-        <w:t>dump</w:t>
-      </w:r>
-      <w:proofErr w:type="spellEnd"/>
-      <w:r>
-        <w:t xml:space="preserve"> kontejneru, která je pak vykopírována </w:t>
-      </w:r>
-      <w:proofErr w:type="spellStart"/>
-      <w:r>
-        <w:t>PowerShell</w:t>
-      </w:r>
-      <w:proofErr w:type="spellEnd"/>
-      <w:r>
-        <w:t xml:space="preserve"> scriptem do složky, ze které byl spuštěn.</w:t>
+      <w:r>
+        <w:t>PowerShell script slouží k vložení backup.sh do primárního kontejneru a jeho spuštění. Tento Bash script vytvoří pomocí mongodum zálohu v home/dump kontejneru, která je pak vykopírována PowerShell scriptem do složky, ze které byl spuštěn.</w:t>
       </w:r>
     </w:p>
     <w:p>
@@ -1430,15 +1042,7 @@
         <w:t>clearDB.js</w:t>
       </w:r>
       <w:r>
-        <w:t xml:space="preserve"> </w:t>
-      </w:r>
-      <w:proofErr w:type="gramStart"/>
-      <w:r>
-        <w:t>slouží</w:t>
-      </w:r>
-      <w:proofErr w:type="gramEnd"/>
-      <w:r>
-        <w:t xml:space="preserve"> k promazání dat všech kolekcí, zanechává validace a prázdné kolekce. </w:t>
+        <w:t xml:space="preserve"> slouží k promazání dat všech kolekcí, zanechává validace a prázdné kolekce. </w:t>
       </w:r>
       <w:r>
         <w:t>deleteDB.js</w:t>
@@ -1517,11 +1121,9 @@
       <w:r>
         <w:t xml:space="preserve">Seznam všech </w:t>
       </w:r>
-      <w:proofErr w:type="gramStart"/>
       <w:r>
         <w:t>skládek</w:t>
       </w:r>
-      <w:proofErr w:type="gramEnd"/>
       <w:r>
         <w:t xml:space="preserve"> které jsou naplněny z více než 10%.</w:t>
       </w:r>
@@ -1603,7 +1205,6 @@
         <w:t>Skripty s navrženými dotazy nad schématem</w:t>
       </w:r>
     </w:p>
-    <w:p/>
     <w:p>
       <w:pPr>
         <w:pStyle w:val="Odstavecseseznamem"/>
@@ -1800,15 +1401,15 @@
         </w:numPr>
       </w:pPr>
       <w:r>
+        <w:t>Dotaz 4 (agregace)</w:t>
+      </w:r>
+    </w:p>
+    <w:p>
+      <w:pPr>
+        <w:ind w:left="708" w:firstLine="708"/>
+      </w:pPr>
+      <w:r>
         <w:lastRenderedPageBreak/>
-        <w:t>Dotaz 4 (agregace)</w:t>
-      </w:r>
-    </w:p>
-    <w:p>
-      <w:pPr>
-        <w:ind w:left="708" w:firstLine="708"/>
-      </w:pPr>
-      <w:r>
         <w:t>dotaz_4.js</w:t>
       </w:r>
     </w:p>
@@ -1854,21 +1455,14 @@
         <w:t xml:space="preserve">Dotaz číslo 1a byl rychlejší o </w:t>
       </w:r>
       <w:r>
-        <w:t xml:space="preserve">1ms než </w:t>
-      </w:r>
-      <w:proofErr w:type="gramStart"/>
-      <w:r>
-        <w:t>1b</w:t>
-      </w:r>
-      <w:proofErr w:type="gramEnd"/>
+        <w:t>1ms než 1b</w:t>
+      </w:r>
       <w:r>
         <w:t xml:space="preserve">, přičemž </w:t>
       </w:r>
-      <w:proofErr w:type="spellStart"/>
       <w:r>
         <w:t>totalDocsExamined</w:t>
       </w:r>
-      <w:proofErr w:type="spellEnd"/>
       <w:r>
         <w:t xml:space="preserve"> měly oba dotazy shodné s hodnotou 1038.</w:t>
       </w:r>
@@ -1878,24 +1472,14 @@
         <w:t xml:space="preserve">Dotaz číslo 2a </w:t>
       </w:r>
       <w:r>
-        <w:t xml:space="preserve">byl rychlejší o 5ms než dotaz </w:t>
-      </w:r>
-      <w:proofErr w:type="gramStart"/>
-      <w:r>
-        <w:t>2b</w:t>
-      </w:r>
-      <w:proofErr w:type="gramEnd"/>
-      <w:r>
-        <w:t>.</w:t>
+        <w:t>byl rychlejší o 5ms než dotaz 2b.</w:t>
       </w:r>
       <w:r>
         <w:t xml:space="preserve"> Rozdíl v </w:t>
       </w:r>
-      <w:proofErr w:type="spellStart"/>
       <w:r>
         <w:t>totalDocsExamined</w:t>
       </w:r>
-      <w:proofErr w:type="spellEnd"/>
       <w:r>
         <w:t xml:space="preserve"> též není zanedbatelný, u 1a dosahuje hodnoty 20 a dotaz 2b hodnoty 1038 dokumentů. </w:t>
       </w:r>
@@ -1911,7 +1495,7 @@
 </file>
 
 <file path=word/numbering.xml><?xml version="1.0" encoding="utf-8"?>
-<w:numbering xmlns:wpc="http://schemas.microsoft.com/office/word/2010/wordprocessingCanvas" xmlns:cx="http://schemas.microsoft.com/office/drawing/2014/chartex" xmlns:cx1="http://schemas.microsoft.com/office/drawing/2015/9/8/chartex" xmlns:cx2="http://schemas.microsoft.com/office/drawing/2015/10/21/chartex" xmlns:cx3="http://schemas.microsoft.com/office/drawing/2016/5/9/chartex" xmlns:cx4="http://schemas.microsoft.com/office/drawing/2016/5/10/chartex" xmlns:cx5="http://schemas.microsoft.com/office/drawing/2016/5/11/chartex" xmlns:cx6="http://schemas.microsoft.com/office/drawing/2016/5/12/chartex" xmlns:cx7="http://schemas.microsoft.com/office/drawing/2016/5/13/chartex" xmlns:cx8="http://schemas.microsoft.com/office/drawing/2016/5/14/chartex" xmlns:mc="http://schemas.openxmlformats.org/markup-compatibility/2006" xmlns:aink="http://schemas.microsoft.com/office/drawing/2016/ink" xmlns:am3d="http://schemas.microsoft.com/office/drawing/2017/model3d" xmlns:o="urn:schemas-microsoft-com:office:office" xmlns:oel="http://schemas.microsoft.com/office/2019/extlst" xmlns:r="http://schemas.openxmlformats.org/officeDocument/2006/relationships" xmlns:m="http://schemas.openxmlformats.org/officeDocument/2006/math" xmlns:v="urn:schemas-microsoft-com:vml" xmlns:wp14="http://schemas.microsoft.com/office/word/2010/wordprocessingDrawing" xmlns:wp="http://schemas.openxmlformats.org/drawingml/2006/wordprocessingDrawing" xmlns:w10="urn:schemas-microsoft-com:office:word" xmlns:w="http://schemas.openxmlformats.org/wordprocessingml/2006/main" xmlns:w14="http://schemas.microsoft.com/office/word/2010/wordml" xmlns:w15="http://schemas.microsoft.com/office/word/2012/wordml" xmlns:w16cex="http://schemas.microsoft.com/office/word/2018/wordml/cex" xmlns:w16cid="http://schemas.microsoft.com/office/word/2016/wordml/cid" xmlns:w16="http://schemas.microsoft.com/office/word/2018/wordml" xmlns:w16du="http://schemas.microsoft.com/office/word/2023/wordml/word16du" xmlns:w16sdtdh="http://schemas.microsoft.com/office/word/2020/wordml/sdtdatahash" xmlns:w16se="http://schemas.microsoft.com/office/word/2015/wordml/symex" xmlns:wpg="http://schemas.microsoft.com/office/word/2010/wordprocessingGroup" xmlns:wpi="http://schemas.microsoft.com/office/word/2010/wordprocessingInk" xmlns:wne="http://schemas.microsoft.com/office/word/2006/wordml" xmlns:wps="http://schemas.microsoft.com/office/word/2010/wordprocessingShape" mc:Ignorable="w14 w15 w16se w16cid w16 w16cex w16sdtdh wp14">
+<w:numbering xmlns:wpc="http://schemas.microsoft.com/office/word/2010/wordprocessingCanvas" xmlns:cx="http://schemas.microsoft.com/office/drawing/2014/chartex" xmlns:cx1="http://schemas.microsoft.com/office/drawing/2015/9/8/chartex" xmlns:cx2="http://schemas.microsoft.com/office/drawing/2015/10/21/chartex" xmlns:cx3="http://schemas.microsoft.com/office/drawing/2016/5/9/chartex" xmlns:cx4="http://schemas.microsoft.com/office/drawing/2016/5/10/chartex" xmlns:cx5="http://schemas.microsoft.com/office/drawing/2016/5/11/chartex" xmlns:cx6="http://schemas.microsoft.com/office/drawing/2016/5/12/chartex" xmlns:cx7="http://schemas.microsoft.com/office/drawing/2016/5/13/chartex" xmlns:cx8="http://schemas.microsoft.com/office/drawing/2016/5/14/chartex" xmlns:mc="http://schemas.openxmlformats.org/markup-compatibility/2006" xmlns:aink="http://schemas.microsoft.com/office/drawing/2016/ink" xmlns:am3d="http://schemas.microsoft.com/office/drawing/2017/model3d" xmlns:o="urn:schemas-microsoft-com:office:office" xmlns:oel="http://schemas.microsoft.com/office/2019/extlst" xmlns:r="http://schemas.openxmlformats.org/officeDocument/2006/relationships" xmlns:m="http://schemas.openxmlformats.org/officeDocument/2006/math" xmlns:v="urn:schemas-microsoft-com:vml" xmlns:wp14="http://schemas.microsoft.com/office/word/2010/wordprocessingDrawing" xmlns:wp="http://schemas.openxmlformats.org/drawingml/2006/wordprocessingDrawing" xmlns:w10="urn:schemas-microsoft-com:office:word" xmlns:w="http://schemas.openxmlformats.org/wordprocessingml/2006/main" xmlns:w14="http://schemas.microsoft.com/office/word/2010/wordml" xmlns:w15="http://schemas.microsoft.com/office/word/2012/wordml" xmlns:w16cex="http://schemas.microsoft.com/office/word/2018/wordml/cex" xmlns:w16cid="http://schemas.microsoft.com/office/word/2016/wordml/cid" xmlns:w16="http://schemas.microsoft.com/office/word/2018/wordml" xmlns:w16sdtdh="http://schemas.microsoft.com/office/word/2020/wordml/sdtdatahash" xmlns:w16se="http://schemas.microsoft.com/office/word/2015/wordml/symex" xmlns:wpg="http://schemas.microsoft.com/office/word/2010/wordprocessingGroup" xmlns:wpi="http://schemas.microsoft.com/office/word/2010/wordprocessingInk" xmlns:wne="http://schemas.microsoft.com/office/word/2006/wordml" xmlns:wps="http://schemas.microsoft.com/office/word/2010/wordprocessingShape" mc:Ignorable="w14 w15 w16se w16cid w16 w16cex w16sdtdh wp14">
   <w:abstractNum w:abstractNumId="0" w15:restartNumberingAfterBreak="0">
     <w:nsid w:val="15255314"/>
     <w:multiLevelType w:val="hybridMultilevel"/>

</xml_diff>

<commit_message>
Přidány složené indexy do dotazů + doplněno do dokumentace.
</commit_message>
<xml_diff>
--- a/Dokumentace.docx
+++ b/Dokumentace.docx
@@ -11,37 +11,12 @@
           <w:szCs w:val="48"/>
         </w:rPr>
       </w:pPr>
-      <w:proofErr w:type="spellStart"/>
       <w:r>
         <w:rPr>
           <w:sz w:val="52"/>
           <w:szCs w:val="48"/>
         </w:rPr>
-        <w:t>Garbage</w:t>
-      </w:r>
-      <w:proofErr w:type="spellEnd"/>
-      <w:r>
-        <w:rPr>
-          <w:sz w:val="52"/>
-          <w:szCs w:val="48"/>
-        </w:rPr>
-        <w:t xml:space="preserve"> </w:t>
-      </w:r>
-      <w:proofErr w:type="spellStart"/>
-      <w:r>
-        <w:rPr>
-          <w:sz w:val="52"/>
-          <w:szCs w:val="48"/>
-        </w:rPr>
-        <w:t>Collectors</w:t>
-      </w:r>
-      <w:proofErr w:type="spellEnd"/>
-      <w:r>
-        <w:rPr>
-          <w:sz w:val="52"/>
-          <w:szCs w:val="48"/>
-        </w:rPr>
-        <w:t xml:space="preserve"> </w:t>
+        <w:t xml:space="preserve">Garbage Collectors </w:t>
       </w:r>
       <w:r>
         <w:rPr>
@@ -100,35 +75,11 @@
     <w:p/>
     <w:p>
       <w:r>
-        <w:t xml:space="preserve">Po vytvoření kontejnerů pomocí </w:t>
-      </w:r>
-      <w:proofErr w:type="spellStart"/>
-      <w:r>
-        <w:t>docker</w:t>
-      </w:r>
-      <w:proofErr w:type="spellEnd"/>
-      <w:r>
-        <w:t xml:space="preserve"> </w:t>
-      </w:r>
-      <w:proofErr w:type="spellStart"/>
-      <w:r>
-        <w:t>compose</w:t>
-      </w:r>
-      <w:proofErr w:type="spellEnd"/>
-      <w:r>
-        <w:t xml:space="preserve"> je třeba spustit startRepl.js pro funkční replikaci.</w:t>
+        <w:t>Po vytvoření kontejnerů pomocí docker compose je třeba spustit startRepl.js pro funkční replikaci.</w:t>
       </w:r>
       <w:r>
         <w:br/>
-        <w:t xml:space="preserve">Kolekce a jejich validace se </w:t>
-      </w:r>
-      <w:proofErr w:type="gramStart"/>
-      <w:r>
-        <w:t>založí</w:t>
-      </w:r>
-      <w:proofErr w:type="gramEnd"/>
-      <w:r>
-        <w:t xml:space="preserve"> pomocí </w:t>
+        <w:t xml:space="preserve">Kolekce a jejich validace se založí pomocí </w:t>
       </w:r>
       <w:r>
         <w:t>createDB.js</w:t>
@@ -153,23 +104,7 @@
     </w:p>
     <w:p>
       <w:r>
-        <w:t xml:space="preserve">Tato dokumentace je dostupná ve formátech </w:t>
-      </w:r>
-      <w:proofErr w:type="spellStart"/>
-      <w:r>
-        <w:t>docx</w:t>
-      </w:r>
-      <w:proofErr w:type="spellEnd"/>
-      <w:r>
-        <w:t xml:space="preserve">, </w:t>
-      </w:r>
-      <w:proofErr w:type="spellStart"/>
-      <w:r>
-        <w:t>pdf</w:t>
-      </w:r>
-      <w:proofErr w:type="spellEnd"/>
-      <w:r>
-        <w:t xml:space="preserve"> a html. </w:t>
+        <w:t xml:space="preserve">Tato dokumentace je dostupná ve formátech docx, pdf a html. </w:t>
       </w:r>
     </w:p>
     <w:p>
@@ -254,13 +189,8 @@
     </w:p>
     <w:p/>
     <w:p>
-      <w:proofErr w:type="spellStart"/>
-      <w:r>
-        <w:t>Location</w:t>
-      </w:r>
-      <w:proofErr w:type="spellEnd"/>
-      <w:r>
-        <w:t>:</w:t>
+      <w:r>
+        <w:t>Location:</w:t>
       </w:r>
     </w:p>
     <w:p>
@@ -290,15 +220,7 @@
         <w:t>povinný atribut</w:t>
       </w:r>
       <w:r>
-        <w:t xml:space="preserve"> typu </w:t>
-      </w:r>
-      <w:proofErr w:type="spellStart"/>
-      <w:r>
-        <w:t>string</w:t>
-      </w:r>
-      <w:proofErr w:type="spellEnd"/>
-      <w:r>
-        <w:t>.</w:t>
+        <w:t xml:space="preserve"> typu string.</w:t>
       </w:r>
     </w:p>
     <w:p>
@@ -309,11 +231,9 @@
           <w:numId w:val="1"/>
         </w:numPr>
       </w:pPr>
-      <w:proofErr w:type="spellStart"/>
       <w:r>
         <w:t>gpsLat</w:t>
       </w:r>
-      <w:proofErr w:type="spellEnd"/>
       <w:r>
         <w:t xml:space="preserve"> (zeměpisná šířka)</w:t>
       </w:r>
@@ -329,11 +249,9 @@
           <w:numId w:val="1"/>
         </w:numPr>
       </w:pPr>
-      <w:proofErr w:type="spellStart"/>
       <w:r>
         <w:t>gpsLon</w:t>
       </w:r>
-      <w:proofErr w:type="spellEnd"/>
       <w:r>
         <w:t xml:space="preserve"> (</w:t>
       </w:r>
@@ -365,15 +283,7 @@
         <w:t>ne</w:t>
       </w:r>
       <w:r>
-        <w:t xml:space="preserve">povinný atribut typu </w:t>
-      </w:r>
-      <w:proofErr w:type="spellStart"/>
-      <w:r>
-        <w:t>string</w:t>
-      </w:r>
-      <w:proofErr w:type="spellEnd"/>
-      <w:r>
-        <w:t>.</w:t>
+        <w:t>povinný atribut typu string.</w:t>
       </w:r>
     </w:p>
     <w:p>
@@ -384,11 +294,9 @@
           <w:numId w:val="1"/>
         </w:numPr>
       </w:pPr>
-      <w:proofErr w:type="spellStart"/>
       <w:r>
         <w:t>streetNumber</w:t>
       </w:r>
-      <w:proofErr w:type="spellEnd"/>
       <w:r>
         <w:t xml:space="preserve"> </w:t>
       </w:r>
@@ -401,21 +309,17 @@
       <w:r>
         <w:t xml:space="preserve">povinný atribut typu </w:t>
       </w:r>
-      <w:proofErr w:type="spellStart"/>
       <w:r>
         <w:t>string</w:t>
       </w:r>
-      <w:proofErr w:type="spellEnd"/>
       <w:r>
         <w:t>.</w:t>
       </w:r>
     </w:p>
     <w:p>
-      <w:proofErr w:type="spellStart"/>
       <w:r>
         <w:t>GarbageCan</w:t>
       </w:r>
-      <w:proofErr w:type="spellEnd"/>
     </w:p>
     <w:p>
       <w:pPr>
@@ -425,13 +329,8 @@
           <w:numId w:val="2"/>
         </w:numPr>
       </w:pPr>
-      <w:proofErr w:type="spellStart"/>
-      <w:r>
-        <w:t>garbageType</w:t>
-      </w:r>
-      <w:proofErr w:type="spellEnd"/>
-      <w:r>
-        <w:t xml:space="preserve"> </w:t>
+      <w:r>
+        <w:t xml:space="preserve">garbageType </w:t>
       </w:r>
       <w:r>
         <w:t xml:space="preserve">je povinný </w:t>
@@ -442,29 +341,11 @@
       <w:r>
         <w:t xml:space="preserve">a typu </w:t>
       </w:r>
-      <w:proofErr w:type="spellStart"/>
-      <w:r>
-        <w:t>GType</w:t>
-      </w:r>
-      <w:proofErr w:type="spellEnd"/>
-      <w:r>
-        <w:t xml:space="preserve"> (</w:t>
-      </w:r>
-      <w:proofErr w:type="spellStart"/>
-      <w:r>
-        <w:t>enum</w:t>
-      </w:r>
-      <w:proofErr w:type="spellEnd"/>
-      <w:r>
-        <w:t xml:space="preserve"> </w:t>
-      </w:r>
-      <w:proofErr w:type="spellStart"/>
-      <w:r>
-        <w:t>string</w:t>
-      </w:r>
-      <w:proofErr w:type="spellEnd"/>
-      <w:r>
-        <w:t xml:space="preserve"> hodnot</w:t>
+      <w:r>
+        <w:t>GType (enum</w:t>
+      </w:r>
+      <w:r>
+        <w:t xml:space="preserve"> string hodnot</w:t>
       </w:r>
       <w:r>
         <w:t xml:space="preserve"> dle projektu z PPRO</w:t>
@@ -484,32 +365,14 @@
           <w:numId w:val="2"/>
         </w:numPr>
       </w:pPr>
-      <w:proofErr w:type="spellStart"/>
-      <w:r>
-        <w:t>location</w:t>
-      </w:r>
-      <w:proofErr w:type="spellEnd"/>
-      <w:r>
-        <w:t xml:space="preserve"> je povinný </w:t>
-      </w:r>
-      <w:proofErr w:type="spellStart"/>
-      <w:r>
-        <w:t>ObjectID</w:t>
-      </w:r>
-      <w:proofErr w:type="spellEnd"/>
-      <w:r>
-        <w:t xml:space="preserve"> odkazující na kolekci</w:t>
-      </w:r>
-      <w:r>
-        <w:t xml:space="preserve"> </w:t>
-      </w:r>
-      <w:proofErr w:type="spellStart"/>
-      <w:r>
-        <w:t>Location</w:t>
-      </w:r>
-      <w:proofErr w:type="spellEnd"/>
-      <w:r>
-        <w:t>.</w:t>
+      <w:r>
+        <w:t xml:space="preserve">location je povinný </w:t>
+      </w:r>
+      <w:r>
+        <w:t>ObjectID odkazující na kolekci</w:t>
+      </w:r>
+      <w:r>
+        <w:t xml:space="preserve"> Location.</w:t>
       </w:r>
     </w:p>
     <w:p>
@@ -520,24 +383,11 @@
           <w:numId w:val="2"/>
         </w:numPr>
       </w:pPr>
-      <w:proofErr w:type="spellStart"/>
-      <w:r>
-        <w:t>volume</w:t>
-      </w:r>
-      <w:proofErr w:type="spellEnd"/>
-      <w:r>
-        <w:t xml:space="preserve"> </w:t>
-      </w:r>
-      <w:r>
-        <w:t xml:space="preserve">je povinný atribut </w:t>
-      </w:r>
-      <w:proofErr w:type="spellStart"/>
-      <w:r>
-        <w:t>tybu</w:t>
-      </w:r>
-      <w:proofErr w:type="spellEnd"/>
-      <w:r>
-        <w:t xml:space="preserve"> double</w:t>
+      <w:r>
+        <w:t xml:space="preserve">volume </w:t>
+      </w:r>
+      <w:r>
+        <w:t>je povinný atribut tybu double</w:t>
       </w:r>
       <w:r>
         <w:t xml:space="preserve"> a může dosahovat hodnot </w:t>
@@ -559,11 +409,9 @@
       </w:r>
     </w:p>
     <w:p>
-      <w:proofErr w:type="spellStart"/>
       <w:r>
         <w:t>Landfill</w:t>
       </w:r>
-      <w:proofErr w:type="spellEnd"/>
     </w:p>
     <w:p>
       <w:pPr>
@@ -573,30 +421,21 @@
           <w:numId w:val="3"/>
         </w:numPr>
       </w:pPr>
-      <w:proofErr w:type="spellStart"/>
       <w:r>
         <w:t>capacity</w:t>
       </w:r>
-      <w:proofErr w:type="spellEnd"/>
       <w:r>
         <w:t xml:space="preserve"> je povinný atribut typu </w:t>
       </w:r>
-      <w:proofErr w:type="spellStart"/>
       <w:r>
         <w:t>int</w:t>
       </w:r>
-      <w:proofErr w:type="spellEnd"/>
-      <w:r>
-        <w:t xml:space="preserve"> a dosahuje hodnot větších než </w:t>
-      </w:r>
-      <w:proofErr w:type="gramStart"/>
-      <w:r>
-        <w:t>10000</w:t>
+      <w:r>
+        <w:t xml:space="preserve"> a dosahuje hodnot větších než 10000</w:t>
       </w:r>
       <w:r>
         <w:t>l</w:t>
       </w:r>
-      <w:proofErr w:type="gramEnd"/>
       <w:r>
         <w:t>.</w:t>
       </w:r>
@@ -609,11 +448,9 @@
           <w:numId w:val="3"/>
         </w:numPr>
       </w:pPr>
-      <w:proofErr w:type="spellStart"/>
       <w:r>
         <w:t>collectionsPerfomed</w:t>
       </w:r>
-      <w:proofErr w:type="spellEnd"/>
       <w:r>
         <w:t xml:space="preserve"> </w:t>
       </w:r>
@@ -630,13 +467,8 @@
         <w:t xml:space="preserve"> pomocí</w:t>
       </w:r>
       <w:r>
-        <w:t xml:space="preserve"> </w:t>
-      </w:r>
-      <w:proofErr w:type="spellStart"/>
-      <w:r>
-        <w:t>ObjectID</w:t>
-      </w:r>
-      <w:proofErr w:type="spellEnd"/>
+        <w:t xml:space="preserve"> ObjectID</w:t>
+      </w:r>
     </w:p>
     <w:p>
       <w:pPr>
@@ -646,29 +478,17 @@
           <w:numId w:val="3"/>
         </w:numPr>
       </w:pPr>
-      <w:proofErr w:type="spellStart"/>
       <w:r>
         <w:t>location</w:t>
       </w:r>
-      <w:proofErr w:type="spellEnd"/>
       <w:r>
         <w:t xml:space="preserve"> je povinný </w:t>
       </w:r>
-      <w:proofErr w:type="spellStart"/>
-      <w:r>
-        <w:t>ObjectID</w:t>
-      </w:r>
-      <w:proofErr w:type="spellEnd"/>
-      <w:r>
-        <w:t xml:space="preserve"> odkazující na kolekci </w:t>
-      </w:r>
-      <w:proofErr w:type="spellStart"/>
-      <w:r>
-        <w:t>Location</w:t>
-      </w:r>
-      <w:proofErr w:type="spellEnd"/>
-      <w:r>
-        <w:t>.</w:t>
+      <w:r>
+        <w:t xml:space="preserve">ObjectID odkazující na kolekci </w:t>
+      </w:r>
+      <w:r>
+        <w:t>Location.</w:t>
       </w:r>
     </w:p>
     <w:p>
@@ -679,21 +499,11 @@
           <w:numId w:val="3"/>
         </w:numPr>
       </w:pPr>
-      <w:proofErr w:type="spellStart"/>
       <w:r>
         <w:t>percentFilled</w:t>
       </w:r>
-      <w:proofErr w:type="spellEnd"/>
-      <w:r>
-        <w:t xml:space="preserve"> je volitelný atribut typu </w:t>
-      </w:r>
-      <w:proofErr w:type="spellStart"/>
-      <w:r>
-        <w:t>integer</w:t>
-      </w:r>
-      <w:proofErr w:type="spellEnd"/>
-      <w:r>
-        <w:t xml:space="preserve"> a dosahuje hodnot 0 </w:t>
+      <w:r>
+        <w:t xml:space="preserve"> je volitelný atribut typu integer a dosahuje hodnot 0 </w:t>
       </w:r>
       <w:r>
         <w:t>a vyšších.</w:t>
@@ -707,29 +517,17 @@
           <w:numId w:val="3"/>
         </w:numPr>
       </w:pPr>
-      <w:proofErr w:type="spellStart"/>
       <w:r>
         <w:t>operational</w:t>
       </w:r>
-      <w:proofErr w:type="spellEnd"/>
-      <w:r>
-        <w:t xml:space="preserve"> je povinný atribut typu </w:t>
-      </w:r>
-      <w:proofErr w:type="spellStart"/>
-      <w:r>
-        <w:t>boolean</w:t>
-      </w:r>
-      <w:proofErr w:type="spellEnd"/>
-      <w:r>
-        <w:t>.</w:t>
-      </w:r>
-    </w:p>
-    <w:p>
-      <w:proofErr w:type="spellStart"/>
+      <w:r>
+        <w:t xml:space="preserve"> je povinný atribut typu boolean.</w:t>
+      </w:r>
+    </w:p>
+    <w:p>
       <w:r>
         <w:t>Vehicle</w:t>
       </w:r>
-      <w:proofErr w:type="spellEnd"/>
     </w:p>
     <w:p>
       <w:pPr>
@@ -739,11 +537,9 @@
           <w:numId w:val="4"/>
         </w:numPr>
       </w:pPr>
-      <w:proofErr w:type="spellStart"/>
       <w:r>
         <w:t>capacity</w:t>
       </w:r>
-      <w:proofErr w:type="spellEnd"/>
       <w:r>
         <w:t xml:space="preserve"> je povinný atribut typu double</w:t>
       </w:r>
@@ -754,15 +550,7 @@
         <w:t xml:space="preserve">v rozmezí </w:t>
       </w:r>
       <w:r>
-        <w:t xml:space="preserve">1000 až </w:t>
-      </w:r>
-      <w:proofErr w:type="gramStart"/>
-      <w:r>
-        <w:t>10000l</w:t>
-      </w:r>
-      <w:proofErr w:type="gramEnd"/>
-      <w:r>
-        <w:t>.</w:t>
+        <w:t>1000 až 10000l.</w:t>
       </w:r>
     </w:p>
     <w:p>
@@ -773,11 +561,9 @@
           <w:numId w:val="4"/>
         </w:numPr>
       </w:pPr>
-      <w:proofErr w:type="spellStart"/>
       <w:r>
         <w:t>homeLandfill</w:t>
       </w:r>
-      <w:proofErr w:type="spellEnd"/>
       <w:r>
         <w:t xml:space="preserve"> je</w:t>
       </w:r>
@@ -787,21 +573,11 @@
       <w:r>
         <w:t xml:space="preserve"> </w:t>
       </w:r>
-      <w:proofErr w:type="spellStart"/>
-      <w:r>
-        <w:t>ObjectID</w:t>
-      </w:r>
-      <w:proofErr w:type="spellEnd"/>
-      <w:r>
-        <w:t xml:space="preserve"> odkazující na </w:t>
-      </w:r>
-      <w:proofErr w:type="spellStart"/>
-      <w:r>
-        <w:t>Landfill</w:t>
-      </w:r>
-      <w:proofErr w:type="spellEnd"/>
-      <w:r>
-        <w:t>.</w:t>
+      <w:r>
+        <w:t xml:space="preserve">ObjectID odkazující na </w:t>
+      </w:r>
+      <w:r>
+        <w:t>Landfill.</w:t>
       </w:r>
     </w:p>
     <w:p>
@@ -812,21 +588,11 @@
           <w:numId w:val="4"/>
         </w:numPr>
       </w:pPr>
-      <w:proofErr w:type="spellStart"/>
       <w:r>
         <w:t>licencePlate</w:t>
       </w:r>
-      <w:proofErr w:type="spellEnd"/>
-      <w:r>
-        <w:t xml:space="preserve"> je povinný atribut typu </w:t>
-      </w:r>
-      <w:proofErr w:type="spellStart"/>
-      <w:r>
-        <w:t>string</w:t>
-      </w:r>
-      <w:proofErr w:type="spellEnd"/>
-      <w:r>
-        <w:t>.</w:t>
+      <w:r>
+        <w:t xml:space="preserve"> je povinný atribut typu string.</w:t>
       </w:r>
     </w:p>
     <w:p>
@@ -841,15 +607,7 @@
         <w:t>make</w:t>
       </w:r>
       <w:r>
-        <w:t xml:space="preserve"> je volitelný atribut typu </w:t>
-      </w:r>
-      <w:proofErr w:type="spellStart"/>
-      <w:r>
-        <w:t>string</w:t>
-      </w:r>
-      <w:proofErr w:type="spellEnd"/>
-      <w:r>
-        <w:t>.</w:t>
+        <w:t xml:space="preserve"> je volitelný atribut typu string.</w:t>
       </w:r>
     </w:p>
     <w:p>
@@ -864,23 +622,13 @@
         <w:t>model</w:t>
       </w:r>
       <w:r>
-        <w:t xml:space="preserve"> je volitelný atribut typu </w:t>
-      </w:r>
-      <w:proofErr w:type="spellStart"/>
-      <w:r>
-        <w:t>string</w:t>
-      </w:r>
-      <w:proofErr w:type="spellEnd"/>
-      <w:r>
-        <w:t>.</w:t>
-      </w:r>
-    </w:p>
-    <w:p>
-      <w:proofErr w:type="spellStart"/>
+        <w:t xml:space="preserve"> je volitelný atribut typu string.</w:t>
+      </w:r>
+    </w:p>
+    <w:p>
       <w:r>
         <w:t>GarbageCollection</w:t>
       </w:r>
-      <w:proofErr w:type="spellEnd"/>
     </w:p>
     <w:p>
       <w:pPr>
@@ -890,29 +638,17 @@
           <w:numId w:val="5"/>
         </w:numPr>
       </w:pPr>
-      <w:proofErr w:type="spellStart"/>
       <w:r>
         <w:t>assignedVehicle</w:t>
       </w:r>
-      <w:proofErr w:type="spellEnd"/>
       <w:r>
         <w:t xml:space="preserve"> je povinný </w:t>
       </w:r>
-      <w:proofErr w:type="spellStart"/>
-      <w:r>
-        <w:t>ObjectID</w:t>
-      </w:r>
-      <w:proofErr w:type="spellEnd"/>
-      <w:r>
-        <w:t xml:space="preserve"> odkazující na </w:t>
-      </w:r>
-      <w:proofErr w:type="spellStart"/>
-      <w:r>
-        <w:t>Vehicle</w:t>
-      </w:r>
-      <w:proofErr w:type="spellEnd"/>
-      <w:r>
-        <w:t>.</w:t>
+      <w:r>
+        <w:t xml:space="preserve">ObjectID odkazující na </w:t>
+      </w:r>
+      <w:r>
+        <w:t>Vehicle.</w:t>
       </w:r>
     </w:p>
     <w:p>
@@ -923,22 +659,15 @@
           <w:numId w:val="5"/>
         </w:numPr>
       </w:pPr>
-      <w:proofErr w:type="spellStart"/>
       <w:r>
         <w:t>dateEnd</w:t>
       </w:r>
-      <w:proofErr w:type="spellEnd"/>
       <w:r>
         <w:t xml:space="preserve"> je volitelný atribut</w:t>
       </w:r>
       <w:r>
-        <w:t xml:space="preserve"> typu </w:t>
-      </w:r>
-      <w:proofErr w:type="spellStart"/>
-      <w:r>
-        <w:t>Date</w:t>
-      </w:r>
-      <w:proofErr w:type="spellEnd"/>
+        <w:t xml:space="preserve"> typu Date</w:t>
+      </w:r>
       <w:r>
         <w:t>.</w:t>
       </w:r>
@@ -951,59 +680,12 @@
           <w:numId w:val="5"/>
         </w:numPr>
       </w:pPr>
-      <w:proofErr w:type="spellStart"/>
       <w:r>
         <w:t>dayOfCollection</w:t>
       </w:r>
-      <w:proofErr w:type="spellEnd"/>
-      <w:r>
-        <w:t xml:space="preserve"> je povinný atribut typu </w:t>
-      </w:r>
-      <w:proofErr w:type="spellStart"/>
-      <w:r>
-        <w:t>enum</w:t>
-      </w:r>
-      <w:proofErr w:type="spellEnd"/>
-      <w:r>
-        <w:t xml:space="preserve"> nabývající hodnot: </w:t>
-      </w:r>
-      <w:proofErr w:type="spellStart"/>
-      <w:r>
-        <w:t>Monday</w:t>
-      </w:r>
-      <w:proofErr w:type="spellEnd"/>
-      <w:r>
-        <w:t xml:space="preserve">, </w:t>
-      </w:r>
-      <w:proofErr w:type="spellStart"/>
-      <w:r>
-        <w:t>Tuesday</w:t>
-      </w:r>
-      <w:proofErr w:type="spellEnd"/>
-      <w:r>
-        <w:t xml:space="preserve">, </w:t>
-      </w:r>
-      <w:proofErr w:type="spellStart"/>
-      <w:r>
-        <w:t>Wednesday</w:t>
-      </w:r>
-      <w:proofErr w:type="spellEnd"/>
-      <w:r>
-        <w:t xml:space="preserve">, </w:t>
-      </w:r>
-      <w:proofErr w:type="spellStart"/>
-      <w:r>
-        <w:t>Thursday</w:t>
-      </w:r>
-      <w:proofErr w:type="spellEnd"/>
-      <w:r>
-        <w:t xml:space="preserve">, </w:t>
-      </w:r>
-      <w:proofErr w:type="spellStart"/>
-      <w:r>
-        <w:t>Friday</w:t>
-      </w:r>
-      <w:proofErr w:type="spellEnd"/>
+      <w:r>
+        <w:t xml:space="preserve"> je povinný atribut typu enum nabývající hodnot: Monday, Tuesday, Wednesday, Thursday, Friday</w:t>
+      </w:r>
       <w:r>
         <w:t>.</w:t>
       </w:r>
@@ -1016,11 +698,9 @@
           <w:numId w:val="5"/>
         </w:numPr>
       </w:pPr>
-      <w:proofErr w:type="spellStart"/>
       <w:r>
         <w:t>garbageCans</w:t>
       </w:r>
-      <w:proofErr w:type="spellEnd"/>
       <w:r>
         <w:t xml:space="preserve"> </w:t>
       </w:r>
@@ -1039,11 +719,9 @@
           <w:numId w:val="5"/>
         </w:numPr>
       </w:pPr>
-      <w:proofErr w:type="spellStart"/>
       <w:r>
         <w:t>length</w:t>
       </w:r>
-      <w:proofErr w:type="spellEnd"/>
       <w:r>
         <w:t xml:space="preserve"> </w:t>
       </w:r>
@@ -1071,11 +749,9 @@
           <w:numId w:val="5"/>
         </w:numPr>
       </w:pPr>
-      <w:proofErr w:type="spellStart"/>
       <w:r>
         <w:t>timeEstimate</w:t>
       </w:r>
-      <w:proofErr w:type="spellEnd"/>
       <w:r>
         <w:t xml:space="preserve"> </w:t>
       </w:r>
@@ -1083,13 +759,8 @@
         <w:t>je odhad času potřebného na svoz</w:t>
       </w:r>
       <w:r>
-        <w:t xml:space="preserve"> v minutách, datový typ </w:t>
-      </w:r>
-      <w:proofErr w:type="spellStart"/>
-      <w:r>
-        <w:t>Int</w:t>
-      </w:r>
-      <w:proofErr w:type="spellEnd"/>
+        <w:t xml:space="preserve"> v minutách, datový typ Int</w:t>
+      </w:r>
     </w:p>
     <w:p>
       <w:r>
@@ -1305,69 +976,8 @@
       </w:r>
     </w:p>
     <w:p>
-      <w:proofErr w:type="spellStart"/>
-      <w:r>
-        <w:t>PowerShell</w:t>
-      </w:r>
-      <w:proofErr w:type="spellEnd"/>
-      <w:r>
-        <w:t xml:space="preserve"> script </w:t>
-      </w:r>
-      <w:proofErr w:type="gramStart"/>
-      <w:r>
-        <w:t>slouží</w:t>
-      </w:r>
-      <w:proofErr w:type="gramEnd"/>
-      <w:r>
-        <w:t xml:space="preserve"> k vložení backup.sh do primárního kontejneru a jeho spuštění. Tento </w:t>
-      </w:r>
-      <w:proofErr w:type="spellStart"/>
-      <w:r>
-        <w:t>Bash</w:t>
-      </w:r>
-      <w:proofErr w:type="spellEnd"/>
-      <w:r>
-        <w:t xml:space="preserve"> script </w:t>
-      </w:r>
-      <w:proofErr w:type="gramStart"/>
-      <w:r>
-        <w:t>vytvoří</w:t>
-      </w:r>
-      <w:proofErr w:type="gramEnd"/>
-      <w:r>
-        <w:t xml:space="preserve"> pomocí </w:t>
-      </w:r>
-      <w:proofErr w:type="spellStart"/>
-      <w:r>
-        <w:t>mongodum</w:t>
-      </w:r>
-      <w:proofErr w:type="spellEnd"/>
-      <w:r>
-        <w:t xml:space="preserve"> zálohu v </w:t>
-      </w:r>
-      <w:proofErr w:type="spellStart"/>
-      <w:r>
-        <w:t>home</w:t>
-      </w:r>
-      <w:proofErr w:type="spellEnd"/>
-      <w:r>
-        <w:t>/</w:t>
-      </w:r>
-      <w:proofErr w:type="spellStart"/>
-      <w:r>
-        <w:t>dump</w:t>
-      </w:r>
-      <w:proofErr w:type="spellEnd"/>
-      <w:r>
-        <w:t xml:space="preserve"> kontejneru, která je pak vykopírována </w:t>
-      </w:r>
-      <w:proofErr w:type="spellStart"/>
-      <w:r>
-        <w:t>PowerShell</w:t>
-      </w:r>
-      <w:proofErr w:type="spellEnd"/>
-      <w:r>
-        <w:t xml:space="preserve"> scriptem do složky, ze které byl spuštěn.</w:t>
+      <w:r>
+        <w:t>PowerShell script slouží k vložení backup.sh do primárního kontejneru a jeho spuštění. Tento Bash script vytvoří pomocí mongodum zálohu v home/dump kontejneru, která je pak vykopírována PowerShell scriptem do složky, ze které byl spuštěn.</w:t>
       </w:r>
     </w:p>
     <w:p>
@@ -1409,15 +1019,7 @@
         <w:t>clearDB.js</w:t>
       </w:r>
       <w:r>
-        <w:t xml:space="preserve"> </w:t>
-      </w:r>
-      <w:proofErr w:type="gramStart"/>
-      <w:r>
-        <w:t>slouží</w:t>
-      </w:r>
-      <w:proofErr w:type="gramEnd"/>
-      <w:r>
-        <w:t xml:space="preserve"> k promazání dat všech kolekcí, zanechává validace a prázdné kolekce. </w:t>
+        <w:t xml:space="preserve"> slouží k promazání dat všech kolekcí, zanechává validace a prázdné kolekce. </w:t>
       </w:r>
       <w:r>
         <w:t>deleteDB.js</w:t>
@@ -1496,11 +1098,9 @@
       <w:r>
         <w:t xml:space="preserve">Seznam všech </w:t>
       </w:r>
-      <w:proofErr w:type="gramStart"/>
       <w:r>
         <w:t>skládek</w:t>
       </w:r>
-      <w:proofErr w:type="gramEnd"/>
       <w:r>
         <w:t xml:space="preserve"> které jsou naplněny z více než 10%.</w:t>
       </w:r>
@@ -1826,56 +1426,69 @@
         <w:t>dotaz_5_vystup.txt</w:t>
       </w:r>
     </w:p>
+    <w:p>
+      <w:r>
+        <w:t>Porovnání výsledků z explain():</w:t>
+      </w:r>
+    </w:p>
+    <w:p>
+      <w:r>
+        <w:t xml:space="preserve">Dotaz číslo 1a byl rychlejší o </w:t>
+      </w:r>
+      <w:r>
+        <w:t>1ms než 1b</w:t>
+      </w:r>
+      <w:r>
+        <w:t xml:space="preserve">, přičemž </w:t>
+      </w:r>
+      <w:r>
+        <w:t>totalDocsExamined</w:t>
+      </w:r>
+      <w:r>
+        <w:t xml:space="preserve"> měly oba dotazy shodné s hodnotou 1038.</w:t>
+      </w:r>
+    </w:p>
+    <w:p>
+      <w:r>
+        <w:t xml:space="preserve">Dotaz číslo 2a </w:t>
+      </w:r>
+      <w:r>
+        <w:t>byl rychlejší o 5ms než dotaz 2b.</w:t>
+      </w:r>
+      <w:r>
+        <w:t xml:space="preserve"> Rozdíl v </w:t>
+      </w:r>
+      <w:r>
+        <w:t>totalDocsExamined</w:t>
+      </w:r>
+      <w:r>
+        <w:t xml:space="preserve"> též není zanedbatelný, u 1a dosahuje hodnoty 20 a dotaz 2b hodnoty 1038 dokumentů. </w:t>
+      </w:r>
+    </w:p>
     <w:p/>
     <w:p>
       <w:r>
-        <w:t xml:space="preserve">Dotaz číslo 1a byl rychlejší o </w:t>
-      </w:r>
-      <w:r>
-        <w:t xml:space="preserve">1ms než </w:t>
-      </w:r>
-      <w:proofErr w:type="gramStart"/>
-      <w:r>
-        <w:t>1b</w:t>
-      </w:r>
-      <w:proofErr w:type="gramEnd"/>
-      <w:r>
-        <w:t xml:space="preserve">, přičemž </w:t>
-      </w:r>
-      <w:proofErr w:type="spellStart"/>
-      <w:r>
-        <w:t>totalDocsExamined</w:t>
-      </w:r>
-      <w:proofErr w:type="spellEnd"/>
-      <w:r>
-        <w:t xml:space="preserve"> měly oba dotazy shodné s hodnotou 1038.</w:t>
-      </w:r>
-    </w:p>
-    <w:p>
-      <w:r>
-        <w:t xml:space="preserve">Dotaz číslo 2a </w:t>
-      </w:r>
-      <w:r>
-        <w:t xml:space="preserve">byl rychlejší o 5ms než dotaz </w:t>
-      </w:r>
-      <w:proofErr w:type="gramStart"/>
-      <w:r>
-        <w:t>2b</w:t>
-      </w:r>
-      <w:proofErr w:type="gramEnd"/>
-      <w:r>
-        <w:t>.</w:t>
-      </w:r>
-      <w:r>
-        <w:t xml:space="preserve"> Rozdíl v </w:t>
-      </w:r>
-      <w:proofErr w:type="spellStart"/>
-      <w:r>
-        <w:t>totalDocsExamined</w:t>
-      </w:r>
-      <w:proofErr w:type="spellEnd"/>
-      <w:r>
-        <w:t xml:space="preserve"> též není zanedbatelný, u 1a dosahuje hodnoty 20 a dotaz 2b hodnoty 1038 dokumentů. </w:t>
+        <w:t>Porovnání</w:t>
+      </w:r>
+      <w:r>
+        <w:t xml:space="preserve"> efektivity složených indexů:</w:t>
+      </w:r>
+    </w:p>
+    <w:p>
+      <w:r>
+        <w:t xml:space="preserve">Nejvyšší nárůst rychlosti </w:t>
+      </w:r>
+      <w:r>
+        <w:t xml:space="preserve">díky složených indexů </w:t>
+      </w:r>
+      <w:r>
+        <w:t>byl u dotazu číslo 2b. Z původních 5ms jsme dosáhli zrychlení zpracování na 3ms.</w:t>
+      </w:r>
+      <w:r>
+        <w:t xml:space="preserve"> U dotazu číslo 1b </w:t>
+      </w:r>
+      <w:r>
+        <w:t>bylo zlepšení zanedbatelné.</w:t>
       </w:r>
     </w:p>
     <w:sectPr>

</xml_diff>

<commit_message>
Dokumentace update :) :) :) :) :)
</commit_message>
<xml_diff>
--- a/Dokumentace.docx
+++ b/Dokumentace.docx
@@ -11,37 +11,12 @@
           <w:szCs w:val="48"/>
         </w:rPr>
       </w:pPr>
-      <w:proofErr w:type="spellStart"/>
       <w:r>
         <w:rPr>
           <w:sz w:val="52"/>
           <w:szCs w:val="48"/>
         </w:rPr>
-        <w:t>Garbage</w:t>
-      </w:r>
-      <w:proofErr w:type="spellEnd"/>
-      <w:r>
-        <w:rPr>
-          <w:sz w:val="52"/>
-          <w:szCs w:val="48"/>
-        </w:rPr>
-        <w:t xml:space="preserve"> </w:t>
-      </w:r>
-      <w:proofErr w:type="spellStart"/>
-      <w:r>
-        <w:rPr>
-          <w:sz w:val="52"/>
-          <w:szCs w:val="48"/>
-        </w:rPr>
-        <w:t>Collectors</w:t>
-      </w:r>
-      <w:proofErr w:type="spellEnd"/>
-      <w:r>
-        <w:rPr>
-          <w:sz w:val="52"/>
-          <w:szCs w:val="48"/>
-        </w:rPr>
-        <w:t xml:space="preserve"> </w:t>
+        <w:t xml:space="preserve">Garbage Collectors </w:t>
       </w:r>
       <w:r>
         <w:rPr>
@@ -100,35 +75,17 @@
     <w:p/>
     <w:p>
       <w:r>
-        <w:t xml:space="preserve">Po vytvoření kontejnerů pomocí </w:t>
-      </w:r>
-      <w:proofErr w:type="spellStart"/>
-      <w:r>
-        <w:t>docker</w:t>
-      </w:r>
-      <w:proofErr w:type="spellEnd"/>
-      <w:r>
-        <w:t xml:space="preserve"> </w:t>
-      </w:r>
-      <w:proofErr w:type="spellStart"/>
-      <w:r>
-        <w:t>compose</w:t>
-      </w:r>
-      <w:proofErr w:type="spellEnd"/>
-      <w:r>
-        <w:t xml:space="preserve"> je třeba spustit startRepl.js pro funkční replikaci.</w:t>
+        <w:t xml:space="preserve">Po vytvoření kontejnerů pomocí docker compose je třeba spustit </w:t>
+      </w:r>
+      <w:r>
+        <w:t>startRepl.js</w:t>
+      </w:r>
+      <w:r>
+        <w:t xml:space="preserve"> pro funkční replikaci.</w:t>
       </w:r>
       <w:r>
         <w:br/>
-        <w:t xml:space="preserve">Kolekce a jejich validace se </w:t>
-      </w:r>
-      <w:proofErr w:type="gramStart"/>
-      <w:r>
-        <w:t>založí</w:t>
-      </w:r>
-      <w:proofErr w:type="gramEnd"/>
-      <w:r>
-        <w:t xml:space="preserve"> pomocí </w:t>
+        <w:t xml:space="preserve">Kolekce a jejich validace se založí pomocí </w:t>
       </w:r>
       <w:r>
         <w:t>createDB.js</w:t>
@@ -148,28 +105,18 @@
         <w:t>Upozornění</w:t>
       </w:r>
       <w:r>
-        <w:t>: Data vytvořená pomocí initDB.js jsou náhodná a nebudou konzistentní při opakovaném generování. Výstupy některých skriptů se tedy mohou lišit.</w:t>
-      </w:r>
-    </w:p>
-    <w:p>
-      <w:r>
-        <w:t xml:space="preserve">Tato dokumentace je dostupná ve formátech </w:t>
-      </w:r>
-      <w:proofErr w:type="spellStart"/>
-      <w:r>
-        <w:t>docx</w:t>
-      </w:r>
-      <w:proofErr w:type="spellEnd"/>
-      <w:r>
-        <w:t xml:space="preserve">, </w:t>
-      </w:r>
-      <w:proofErr w:type="spellStart"/>
-      <w:r>
-        <w:t>pdf</w:t>
-      </w:r>
-      <w:proofErr w:type="spellEnd"/>
-      <w:r>
-        <w:t xml:space="preserve"> a html. </w:t>
+        <w:t xml:space="preserve">: Data vytvořená pomocí </w:t>
+      </w:r>
+      <w:r>
+        <w:t>initDB.js</w:t>
+      </w:r>
+      <w:r>
+        <w:t xml:space="preserve"> jsou náhodná a nebudou konzistentní při opakovaném generování. Výstupy některých skriptů se tedy mohou lišit.</w:t>
+      </w:r>
+    </w:p>
+    <w:p>
+      <w:r>
+        <w:t xml:space="preserve">Tato dokumentace je dostupná ve formátech docx, pdf a html. </w:t>
       </w:r>
     </w:p>
     <w:p>
@@ -254,13 +201,8 @@
     </w:p>
     <w:p/>
     <w:p>
-      <w:proofErr w:type="spellStart"/>
-      <w:r>
-        <w:t>Location</w:t>
-      </w:r>
-      <w:proofErr w:type="spellEnd"/>
-      <w:r>
-        <w:t>:</w:t>
+      <w:r>
+        <w:t>Location:</w:t>
       </w:r>
     </w:p>
     <w:p>
@@ -290,15 +232,7 @@
         <w:t>povinný atribut</w:t>
       </w:r>
       <w:r>
-        <w:t xml:space="preserve"> typu </w:t>
-      </w:r>
-      <w:proofErr w:type="spellStart"/>
-      <w:r>
-        <w:t>string</w:t>
-      </w:r>
-      <w:proofErr w:type="spellEnd"/>
-      <w:r>
-        <w:t>.</w:t>
+        <w:t xml:space="preserve"> typu string.</w:t>
       </w:r>
     </w:p>
     <w:p>
@@ -309,11 +243,9 @@
           <w:numId w:val="1"/>
         </w:numPr>
       </w:pPr>
-      <w:proofErr w:type="spellStart"/>
       <w:r>
         <w:t>gpsLat</w:t>
       </w:r>
-      <w:proofErr w:type="spellEnd"/>
       <w:r>
         <w:t xml:space="preserve"> (zeměpisná šířka)</w:t>
       </w:r>
@@ -329,11 +261,9 @@
           <w:numId w:val="1"/>
         </w:numPr>
       </w:pPr>
-      <w:proofErr w:type="spellStart"/>
       <w:r>
         <w:t>gpsLon</w:t>
       </w:r>
-      <w:proofErr w:type="spellEnd"/>
       <w:r>
         <w:t xml:space="preserve"> (</w:t>
       </w:r>
@@ -365,15 +295,7 @@
         <w:t>ne</w:t>
       </w:r>
       <w:r>
-        <w:t xml:space="preserve">povinný atribut typu </w:t>
-      </w:r>
-      <w:proofErr w:type="spellStart"/>
-      <w:r>
-        <w:t>string</w:t>
-      </w:r>
-      <w:proofErr w:type="spellEnd"/>
-      <w:r>
-        <w:t>.</w:t>
+        <w:t>povinný atribut typu string.</w:t>
       </w:r>
     </w:p>
     <w:p>
@@ -384,11 +306,9 @@
           <w:numId w:val="1"/>
         </w:numPr>
       </w:pPr>
-      <w:proofErr w:type="spellStart"/>
       <w:r>
         <w:t>streetNumber</w:t>
       </w:r>
-      <w:proofErr w:type="spellEnd"/>
       <w:r>
         <w:t xml:space="preserve"> </w:t>
       </w:r>
@@ -401,21 +321,17 @@
       <w:r>
         <w:t xml:space="preserve">povinný atribut typu </w:t>
       </w:r>
-      <w:proofErr w:type="spellStart"/>
       <w:r>
         <w:t>string</w:t>
       </w:r>
-      <w:proofErr w:type="spellEnd"/>
       <w:r>
         <w:t>.</w:t>
       </w:r>
     </w:p>
     <w:p>
-      <w:proofErr w:type="spellStart"/>
       <w:r>
         <w:t>GarbageCan</w:t>
       </w:r>
-      <w:proofErr w:type="spellEnd"/>
     </w:p>
     <w:p>
       <w:pPr>
@@ -425,13 +341,8 @@
           <w:numId w:val="2"/>
         </w:numPr>
       </w:pPr>
-      <w:proofErr w:type="spellStart"/>
-      <w:r>
-        <w:t>garbageType</w:t>
-      </w:r>
-      <w:proofErr w:type="spellEnd"/>
-      <w:r>
-        <w:t xml:space="preserve"> </w:t>
+      <w:r>
+        <w:t xml:space="preserve">garbageType </w:t>
       </w:r>
       <w:r>
         <w:t xml:space="preserve">je povinný </w:t>
@@ -442,29 +353,11 @@
       <w:r>
         <w:t xml:space="preserve">a typu </w:t>
       </w:r>
-      <w:proofErr w:type="spellStart"/>
-      <w:r>
-        <w:t>GType</w:t>
-      </w:r>
-      <w:proofErr w:type="spellEnd"/>
-      <w:r>
-        <w:t xml:space="preserve"> (</w:t>
-      </w:r>
-      <w:proofErr w:type="spellStart"/>
-      <w:r>
-        <w:t>enum</w:t>
-      </w:r>
-      <w:proofErr w:type="spellEnd"/>
-      <w:r>
-        <w:t xml:space="preserve"> </w:t>
-      </w:r>
-      <w:proofErr w:type="spellStart"/>
-      <w:r>
-        <w:t>string</w:t>
-      </w:r>
-      <w:proofErr w:type="spellEnd"/>
-      <w:r>
-        <w:t xml:space="preserve"> hodnot</w:t>
+      <w:r>
+        <w:t>GType (enum</w:t>
+      </w:r>
+      <w:r>
+        <w:t xml:space="preserve"> string hodnot</w:t>
       </w:r>
       <w:r>
         <w:t xml:space="preserve"> dle projektu z PPRO</w:t>
@@ -484,32 +377,14 @@
           <w:numId w:val="2"/>
         </w:numPr>
       </w:pPr>
-      <w:proofErr w:type="spellStart"/>
-      <w:r>
-        <w:t>location</w:t>
-      </w:r>
-      <w:proofErr w:type="spellEnd"/>
-      <w:r>
-        <w:t xml:space="preserve"> je povinný </w:t>
-      </w:r>
-      <w:proofErr w:type="spellStart"/>
-      <w:r>
-        <w:t>ObjectID</w:t>
-      </w:r>
-      <w:proofErr w:type="spellEnd"/>
-      <w:r>
-        <w:t xml:space="preserve"> odkazující na kolekci</w:t>
-      </w:r>
-      <w:r>
-        <w:t xml:space="preserve"> </w:t>
-      </w:r>
-      <w:proofErr w:type="spellStart"/>
-      <w:r>
-        <w:t>Location</w:t>
-      </w:r>
-      <w:proofErr w:type="spellEnd"/>
-      <w:r>
-        <w:t>.</w:t>
+      <w:r>
+        <w:t xml:space="preserve">location je povinný </w:t>
+      </w:r>
+      <w:r>
+        <w:t>ObjectID odkazující na kolekci</w:t>
+      </w:r>
+      <w:r>
+        <w:t xml:space="preserve"> Location.</w:t>
       </w:r>
     </w:p>
     <w:p>
@@ -520,24 +395,11 @@
           <w:numId w:val="2"/>
         </w:numPr>
       </w:pPr>
-      <w:proofErr w:type="spellStart"/>
-      <w:r>
-        <w:t>volume</w:t>
-      </w:r>
-      <w:proofErr w:type="spellEnd"/>
-      <w:r>
-        <w:t xml:space="preserve"> </w:t>
-      </w:r>
-      <w:r>
-        <w:t xml:space="preserve">je povinný atribut </w:t>
-      </w:r>
-      <w:proofErr w:type="spellStart"/>
-      <w:r>
-        <w:t>tybu</w:t>
-      </w:r>
-      <w:proofErr w:type="spellEnd"/>
-      <w:r>
-        <w:t xml:space="preserve"> double</w:t>
+      <w:r>
+        <w:t xml:space="preserve">volume </w:t>
+      </w:r>
+      <w:r>
+        <w:t>je povinný atribut tybu double</w:t>
       </w:r>
       <w:r>
         <w:t xml:space="preserve"> a může dosahovat hodnot </w:t>
@@ -559,11 +421,9 @@
       </w:r>
     </w:p>
     <w:p>
-      <w:proofErr w:type="spellStart"/>
       <w:r>
         <w:t>Landfill</w:t>
       </w:r>
-      <w:proofErr w:type="spellEnd"/>
     </w:p>
     <w:p>
       <w:pPr>
@@ -573,30 +433,21 @@
           <w:numId w:val="3"/>
         </w:numPr>
       </w:pPr>
-      <w:proofErr w:type="spellStart"/>
       <w:r>
         <w:t>capacity</w:t>
       </w:r>
-      <w:proofErr w:type="spellEnd"/>
       <w:r>
         <w:t xml:space="preserve"> je povinný atribut typu </w:t>
       </w:r>
-      <w:proofErr w:type="spellStart"/>
       <w:r>
         <w:t>int</w:t>
       </w:r>
-      <w:proofErr w:type="spellEnd"/>
-      <w:r>
-        <w:t xml:space="preserve"> a dosahuje hodnot větších než </w:t>
-      </w:r>
-      <w:proofErr w:type="gramStart"/>
-      <w:r>
-        <w:t>10000</w:t>
+      <w:r>
+        <w:t xml:space="preserve"> a dosahuje hodnot větších než 10000</w:t>
       </w:r>
       <w:r>
         <w:t>l</w:t>
       </w:r>
-      <w:proofErr w:type="gramEnd"/>
       <w:r>
         <w:t>.</w:t>
       </w:r>
@@ -609,11 +460,9 @@
           <w:numId w:val="3"/>
         </w:numPr>
       </w:pPr>
-      <w:proofErr w:type="spellStart"/>
       <w:r>
         <w:t>collectionsPerfomed</w:t>
       </w:r>
-      <w:proofErr w:type="spellEnd"/>
       <w:r>
         <w:t xml:space="preserve"> </w:t>
       </w:r>
@@ -630,13 +479,8 @@
         <w:t xml:space="preserve"> pomocí</w:t>
       </w:r>
       <w:r>
-        <w:t xml:space="preserve"> </w:t>
-      </w:r>
-      <w:proofErr w:type="spellStart"/>
-      <w:r>
-        <w:t>ObjectID</w:t>
-      </w:r>
-      <w:proofErr w:type="spellEnd"/>
+        <w:t xml:space="preserve"> ObjectID</w:t>
+      </w:r>
     </w:p>
     <w:p>
       <w:pPr>
@@ -646,29 +490,17 @@
           <w:numId w:val="3"/>
         </w:numPr>
       </w:pPr>
-      <w:proofErr w:type="spellStart"/>
       <w:r>
         <w:t>location</w:t>
       </w:r>
-      <w:proofErr w:type="spellEnd"/>
       <w:r>
         <w:t xml:space="preserve"> je povinný </w:t>
       </w:r>
-      <w:proofErr w:type="spellStart"/>
-      <w:r>
-        <w:t>ObjectID</w:t>
-      </w:r>
-      <w:proofErr w:type="spellEnd"/>
-      <w:r>
-        <w:t xml:space="preserve"> odkazující na kolekci </w:t>
-      </w:r>
-      <w:proofErr w:type="spellStart"/>
-      <w:r>
-        <w:t>Location</w:t>
-      </w:r>
-      <w:proofErr w:type="spellEnd"/>
-      <w:r>
-        <w:t>.</w:t>
+      <w:r>
+        <w:t xml:space="preserve">ObjectID odkazující na kolekci </w:t>
+      </w:r>
+      <w:r>
+        <w:t>Location.</w:t>
       </w:r>
     </w:p>
     <w:p>
@@ -679,21 +511,11 @@
           <w:numId w:val="3"/>
         </w:numPr>
       </w:pPr>
-      <w:proofErr w:type="spellStart"/>
       <w:r>
         <w:t>percentFilled</w:t>
       </w:r>
-      <w:proofErr w:type="spellEnd"/>
-      <w:r>
-        <w:t xml:space="preserve"> je volitelný atribut typu </w:t>
-      </w:r>
-      <w:proofErr w:type="spellStart"/>
-      <w:r>
-        <w:t>integer</w:t>
-      </w:r>
-      <w:proofErr w:type="spellEnd"/>
-      <w:r>
-        <w:t xml:space="preserve"> a dosahuje hodnot 0 </w:t>
+      <w:r>
+        <w:t xml:space="preserve"> je volitelný atribut typu integer a dosahuje hodnot 0 </w:t>
       </w:r>
       <w:r>
         <w:t>a vyšších.</w:t>
@@ -707,29 +529,17 @@
           <w:numId w:val="3"/>
         </w:numPr>
       </w:pPr>
-      <w:proofErr w:type="spellStart"/>
       <w:r>
         <w:t>operational</w:t>
       </w:r>
-      <w:proofErr w:type="spellEnd"/>
-      <w:r>
-        <w:t xml:space="preserve"> je povinný atribut typu </w:t>
-      </w:r>
-      <w:proofErr w:type="spellStart"/>
-      <w:r>
-        <w:t>boolean</w:t>
-      </w:r>
-      <w:proofErr w:type="spellEnd"/>
-      <w:r>
-        <w:t>.</w:t>
-      </w:r>
-    </w:p>
-    <w:p>
-      <w:proofErr w:type="spellStart"/>
+      <w:r>
+        <w:t xml:space="preserve"> je povinný atribut typu boolean.</w:t>
+      </w:r>
+    </w:p>
+    <w:p>
       <w:r>
         <w:t>Vehicle</w:t>
       </w:r>
-      <w:proofErr w:type="spellEnd"/>
     </w:p>
     <w:p>
       <w:pPr>
@@ -739,11 +549,9 @@
           <w:numId w:val="4"/>
         </w:numPr>
       </w:pPr>
-      <w:proofErr w:type="spellStart"/>
       <w:r>
         <w:t>capacity</w:t>
       </w:r>
-      <w:proofErr w:type="spellEnd"/>
       <w:r>
         <w:t xml:space="preserve"> je povinný atribut typu double</w:t>
       </w:r>
@@ -754,15 +562,7 @@
         <w:t xml:space="preserve">v rozmezí </w:t>
       </w:r>
       <w:r>
-        <w:t xml:space="preserve">1000 až </w:t>
-      </w:r>
-      <w:proofErr w:type="gramStart"/>
-      <w:r>
-        <w:t>10000l</w:t>
-      </w:r>
-      <w:proofErr w:type="gramEnd"/>
-      <w:r>
-        <w:t>.</w:t>
+        <w:t>1000 až 10000l.</w:t>
       </w:r>
     </w:p>
     <w:p>
@@ -773,11 +573,9 @@
           <w:numId w:val="4"/>
         </w:numPr>
       </w:pPr>
-      <w:proofErr w:type="spellStart"/>
       <w:r>
         <w:t>homeLandfill</w:t>
       </w:r>
-      <w:proofErr w:type="spellEnd"/>
       <w:r>
         <w:t xml:space="preserve"> je</w:t>
       </w:r>
@@ -787,21 +585,11 @@
       <w:r>
         <w:t xml:space="preserve"> </w:t>
       </w:r>
-      <w:proofErr w:type="spellStart"/>
-      <w:r>
-        <w:t>ObjectID</w:t>
-      </w:r>
-      <w:proofErr w:type="spellEnd"/>
-      <w:r>
-        <w:t xml:space="preserve"> odkazující na </w:t>
-      </w:r>
-      <w:proofErr w:type="spellStart"/>
-      <w:r>
-        <w:t>Landfill</w:t>
-      </w:r>
-      <w:proofErr w:type="spellEnd"/>
-      <w:r>
-        <w:t>.</w:t>
+      <w:r>
+        <w:t xml:space="preserve">ObjectID odkazující na </w:t>
+      </w:r>
+      <w:r>
+        <w:t>Landfill.</w:t>
       </w:r>
     </w:p>
     <w:p>
@@ -812,21 +600,11 @@
           <w:numId w:val="4"/>
         </w:numPr>
       </w:pPr>
-      <w:proofErr w:type="spellStart"/>
       <w:r>
         <w:t>licencePlate</w:t>
       </w:r>
-      <w:proofErr w:type="spellEnd"/>
-      <w:r>
-        <w:t xml:space="preserve"> je povinný atribut typu </w:t>
-      </w:r>
-      <w:proofErr w:type="spellStart"/>
-      <w:r>
-        <w:t>string</w:t>
-      </w:r>
-      <w:proofErr w:type="spellEnd"/>
-      <w:r>
-        <w:t>.</w:t>
+      <w:r>
+        <w:t xml:space="preserve"> je povinný atribut typu string.</w:t>
       </w:r>
     </w:p>
     <w:p>
@@ -841,15 +619,7 @@
         <w:t>make</w:t>
       </w:r>
       <w:r>
-        <w:t xml:space="preserve"> je volitelný atribut typu </w:t>
-      </w:r>
-      <w:proofErr w:type="spellStart"/>
-      <w:r>
-        <w:t>string</w:t>
-      </w:r>
-      <w:proofErr w:type="spellEnd"/>
-      <w:r>
-        <w:t>.</w:t>
+        <w:t xml:space="preserve"> je volitelný atribut typu string.</w:t>
       </w:r>
     </w:p>
     <w:p>
@@ -864,23 +634,13 @@
         <w:t>model</w:t>
       </w:r>
       <w:r>
-        <w:t xml:space="preserve"> je volitelný atribut typu </w:t>
-      </w:r>
-      <w:proofErr w:type="spellStart"/>
-      <w:r>
-        <w:t>string</w:t>
-      </w:r>
-      <w:proofErr w:type="spellEnd"/>
-      <w:r>
-        <w:t>.</w:t>
-      </w:r>
-    </w:p>
-    <w:p>
-      <w:proofErr w:type="spellStart"/>
+        <w:t xml:space="preserve"> je volitelný atribut typu string.</w:t>
+      </w:r>
+    </w:p>
+    <w:p>
       <w:r>
         <w:t>GarbageCollection</w:t>
       </w:r>
-      <w:proofErr w:type="spellEnd"/>
     </w:p>
     <w:p>
       <w:pPr>
@@ -890,29 +650,17 @@
           <w:numId w:val="5"/>
         </w:numPr>
       </w:pPr>
-      <w:proofErr w:type="spellStart"/>
       <w:r>
         <w:t>assignedVehicle</w:t>
       </w:r>
-      <w:proofErr w:type="spellEnd"/>
       <w:r>
         <w:t xml:space="preserve"> je povinný </w:t>
       </w:r>
-      <w:proofErr w:type="spellStart"/>
-      <w:r>
-        <w:t>ObjectID</w:t>
-      </w:r>
-      <w:proofErr w:type="spellEnd"/>
-      <w:r>
-        <w:t xml:space="preserve"> odkazující na </w:t>
-      </w:r>
-      <w:proofErr w:type="spellStart"/>
-      <w:r>
-        <w:t>Vehicle</w:t>
-      </w:r>
-      <w:proofErr w:type="spellEnd"/>
-      <w:r>
-        <w:t>.</w:t>
+      <w:r>
+        <w:t xml:space="preserve">ObjectID odkazující na </w:t>
+      </w:r>
+      <w:r>
+        <w:t>Vehicle.</w:t>
       </w:r>
     </w:p>
     <w:p>
@@ -923,22 +671,15 @@
           <w:numId w:val="5"/>
         </w:numPr>
       </w:pPr>
-      <w:proofErr w:type="spellStart"/>
       <w:r>
         <w:t>dateEnd</w:t>
       </w:r>
-      <w:proofErr w:type="spellEnd"/>
       <w:r>
         <w:t xml:space="preserve"> je volitelný atribut</w:t>
       </w:r>
       <w:r>
-        <w:t xml:space="preserve"> typu </w:t>
-      </w:r>
-      <w:proofErr w:type="spellStart"/>
-      <w:r>
-        <w:t>Date</w:t>
-      </w:r>
-      <w:proofErr w:type="spellEnd"/>
+        <w:t xml:space="preserve"> typu Date</w:t>
+      </w:r>
       <w:r>
         <w:t>.</w:t>
       </w:r>
@@ -951,59 +692,12 @@
           <w:numId w:val="5"/>
         </w:numPr>
       </w:pPr>
-      <w:proofErr w:type="spellStart"/>
       <w:r>
         <w:t>dayOfCollection</w:t>
       </w:r>
-      <w:proofErr w:type="spellEnd"/>
-      <w:r>
-        <w:t xml:space="preserve"> je povinný atribut typu </w:t>
-      </w:r>
-      <w:proofErr w:type="spellStart"/>
-      <w:r>
-        <w:t>enum</w:t>
-      </w:r>
-      <w:proofErr w:type="spellEnd"/>
-      <w:r>
-        <w:t xml:space="preserve"> nabývající hodnot: </w:t>
-      </w:r>
-      <w:proofErr w:type="spellStart"/>
-      <w:r>
-        <w:t>Monday</w:t>
-      </w:r>
-      <w:proofErr w:type="spellEnd"/>
-      <w:r>
-        <w:t xml:space="preserve">, </w:t>
-      </w:r>
-      <w:proofErr w:type="spellStart"/>
-      <w:r>
-        <w:t>Tuesday</w:t>
-      </w:r>
-      <w:proofErr w:type="spellEnd"/>
-      <w:r>
-        <w:t xml:space="preserve">, </w:t>
-      </w:r>
-      <w:proofErr w:type="spellStart"/>
-      <w:r>
-        <w:t>Wednesday</w:t>
-      </w:r>
-      <w:proofErr w:type="spellEnd"/>
-      <w:r>
-        <w:t xml:space="preserve">, </w:t>
-      </w:r>
-      <w:proofErr w:type="spellStart"/>
-      <w:r>
-        <w:t>Thursday</w:t>
-      </w:r>
-      <w:proofErr w:type="spellEnd"/>
-      <w:r>
-        <w:t xml:space="preserve">, </w:t>
-      </w:r>
-      <w:proofErr w:type="spellStart"/>
-      <w:r>
-        <w:t>Friday</w:t>
-      </w:r>
-      <w:proofErr w:type="spellEnd"/>
+      <w:r>
+        <w:t xml:space="preserve"> je povinný atribut typu enum nabývající hodnot: Monday, Tuesday, Wednesday, Thursday, Friday</w:t>
+      </w:r>
       <w:r>
         <w:t>.</w:t>
       </w:r>
@@ -1016,11 +710,9 @@
           <w:numId w:val="5"/>
         </w:numPr>
       </w:pPr>
-      <w:proofErr w:type="spellStart"/>
       <w:r>
         <w:t>garbageCans</w:t>
       </w:r>
-      <w:proofErr w:type="spellEnd"/>
       <w:r>
         <w:t xml:space="preserve"> </w:t>
       </w:r>
@@ -1039,11 +731,9 @@
           <w:numId w:val="5"/>
         </w:numPr>
       </w:pPr>
-      <w:proofErr w:type="spellStart"/>
       <w:r>
         <w:t>length</w:t>
       </w:r>
-      <w:proofErr w:type="spellEnd"/>
       <w:r>
         <w:t xml:space="preserve"> </w:t>
       </w:r>
@@ -1071,11 +761,9 @@
           <w:numId w:val="5"/>
         </w:numPr>
       </w:pPr>
-      <w:proofErr w:type="spellStart"/>
       <w:r>
         <w:t>timeEstimate</w:t>
       </w:r>
-      <w:proofErr w:type="spellEnd"/>
       <w:r>
         <w:t xml:space="preserve"> </w:t>
       </w:r>
@@ -1083,13 +771,8 @@
         <w:t>je odhad času potřebného na svoz</w:t>
       </w:r>
       <w:r>
-        <w:t xml:space="preserve"> v minutách, datový typ </w:t>
-      </w:r>
-      <w:proofErr w:type="spellStart"/>
-      <w:r>
-        <w:t>Int</w:t>
-      </w:r>
-      <w:proofErr w:type="spellEnd"/>
+        <w:t xml:space="preserve"> v minutách, datový typ Int</w:t>
+      </w:r>
     </w:p>
     <w:p>
       <w:r>
@@ -1305,69 +988,8 @@
       </w:r>
     </w:p>
     <w:p>
-      <w:proofErr w:type="spellStart"/>
-      <w:r>
-        <w:t>PowerShell</w:t>
-      </w:r>
-      <w:proofErr w:type="spellEnd"/>
-      <w:r>
-        <w:t xml:space="preserve"> script </w:t>
-      </w:r>
-      <w:proofErr w:type="gramStart"/>
-      <w:r>
-        <w:t>slouží</w:t>
-      </w:r>
-      <w:proofErr w:type="gramEnd"/>
-      <w:r>
-        <w:t xml:space="preserve"> k vložení backup.sh do primárního kontejneru a jeho spuštění. Tento </w:t>
-      </w:r>
-      <w:proofErr w:type="spellStart"/>
-      <w:r>
-        <w:t>Bash</w:t>
-      </w:r>
-      <w:proofErr w:type="spellEnd"/>
-      <w:r>
-        <w:t xml:space="preserve"> script </w:t>
-      </w:r>
-      <w:proofErr w:type="gramStart"/>
-      <w:r>
-        <w:t>vytvoří</w:t>
-      </w:r>
-      <w:proofErr w:type="gramEnd"/>
-      <w:r>
-        <w:t xml:space="preserve"> pomocí </w:t>
-      </w:r>
-      <w:proofErr w:type="spellStart"/>
-      <w:r>
-        <w:t>mongodum</w:t>
-      </w:r>
-      <w:proofErr w:type="spellEnd"/>
-      <w:r>
-        <w:t xml:space="preserve"> zálohu v </w:t>
-      </w:r>
-      <w:proofErr w:type="spellStart"/>
-      <w:r>
-        <w:t>home</w:t>
-      </w:r>
-      <w:proofErr w:type="spellEnd"/>
-      <w:r>
-        <w:t>/</w:t>
-      </w:r>
-      <w:proofErr w:type="spellStart"/>
-      <w:r>
-        <w:t>dump</w:t>
-      </w:r>
-      <w:proofErr w:type="spellEnd"/>
-      <w:r>
-        <w:t xml:space="preserve"> kontejneru, která je pak vykopírována </w:t>
-      </w:r>
-      <w:proofErr w:type="spellStart"/>
-      <w:r>
-        <w:t>PowerShell</w:t>
-      </w:r>
-      <w:proofErr w:type="spellEnd"/>
-      <w:r>
-        <w:t xml:space="preserve"> scriptem do složky, ze které byl spuštěn.</w:t>
+      <w:r>
+        <w:t>PowerShell script slouží k vložení backup.sh do primárního kontejneru a jeho spuštění. Tento Bash script vytvoří pomocí mongodum zálohu v home/dump kontejneru, která je pak vykopírována PowerShell scriptem do složky, ze které byl spuštěn.</w:t>
       </w:r>
     </w:p>
     <w:p>
@@ -1409,15 +1031,7 @@
         <w:t>clearDB.js</w:t>
       </w:r>
       <w:r>
-        <w:t xml:space="preserve"> </w:t>
-      </w:r>
-      <w:proofErr w:type="gramStart"/>
-      <w:r>
-        <w:t>slouží</w:t>
-      </w:r>
-      <w:proofErr w:type="gramEnd"/>
-      <w:r>
-        <w:t xml:space="preserve"> k promazání dat všech kolekcí, zanechává validace a prázdné kolekce. </w:t>
+        <w:t xml:space="preserve"> slouží k promazání dat všech kolekcí, zanechává validace a prázdné kolekce. </w:t>
       </w:r>
       <w:r>
         <w:t>deleteDB.js</w:t>
@@ -1496,11 +1110,9 @@
       <w:r>
         <w:t xml:space="preserve">Seznam všech </w:t>
       </w:r>
-      <w:proofErr w:type="gramStart"/>
       <w:r>
         <w:t>skládek</w:t>
       </w:r>
-      <w:proofErr w:type="gramEnd"/>
       <w:r>
         <w:t xml:space="preserve"> které jsou naplněny z více než 10%.</w:t>
       </w:r>
@@ -1609,51 +1221,29 @@
       <w:pPr>
         <w:ind w:left="1416" w:firstLine="708"/>
       </w:pPr>
-      <w:hyperlink r:id="rId6" w:history="1">
-        <w:r>
-          <w:rPr>
-            <w:rStyle w:val="Hypertextovodkaz"/>
-          </w:rPr>
-          <w:t>dotaz_1</w:t>
-        </w:r>
-        <w:r>
-          <w:rPr>
-            <w:rStyle w:val="Hypertextovodkaz"/>
-          </w:rPr>
-          <w:t>a</w:t>
-        </w:r>
-        <w:r>
-          <w:rPr>
-            <w:rStyle w:val="Hypertextovodkaz"/>
-          </w:rPr>
-          <w:t>.js</w:t>
-        </w:r>
-      </w:hyperlink>
+      <w:r>
+        <w:t>dotaz_1</w:t>
+      </w:r>
+      <w:r>
+        <w:t>a</w:t>
+      </w:r>
+      <w:r>
+        <w:t>.js</w:t>
+      </w:r>
     </w:p>
     <w:p>
       <w:pPr>
         <w:ind w:left="1416" w:firstLine="708"/>
       </w:pPr>
-      <w:hyperlink r:id="rId7" w:history="1">
-        <w:r>
-          <w:rPr>
-            <w:rStyle w:val="Hypertextovodkaz"/>
-          </w:rPr>
-          <w:t>dotaz_1</w:t>
-        </w:r>
-        <w:r>
-          <w:rPr>
-            <w:rStyle w:val="Hypertextovodkaz"/>
-          </w:rPr>
-          <w:t>a</w:t>
-        </w:r>
-        <w:r>
-          <w:rPr>
-            <w:rStyle w:val="Hypertextovodkaz"/>
-          </w:rPr>
-          <w:t>_vystup.txt</w:t>
-        </w:r>
-      </w:hyperlink>
+      <w:r>
+        <w:t>dotaz_1</w:t>
+      </w:r>
+      <w:r>
+        <w:t>a</w:t>
+      </w:r>
+      <w:r>
+        <w:t>_vystup.txt</w:t>
+      </w:r>
     </w:p>
     <w:p>
       <w:pPr>
@@ -1667,27 +1257,17 @@
       <w:pPr>
         <w:ind w:left="1416" w:firstLine="708"/>
       </w:pPr>
-      <w:hyperlink r:id="rId8" w:history="1">
-        <w:r>
-          <w:rPr>
-            <w:rStyle w:val="Hypertextovodkaz"/>
-          </w:rPr>
-          <w:t>dotaz_1b.js</w:t>
-        </w:r>
-      </w:hyperlink>
+      <w:r>
+        <w:t>dotaz_1b.js</w:t>
+      </w:r>
     </w:p>
     <w:p>
       <w:pPr>
         <w:ind w:left="1416" w:firstLine="708"/>
       </w:pPr>
-      <w:hyperlink r:id="rId9" w:history="1">
-        <w:r>
-          <w:rPr>
-            <w:rStyle w:val="Hypertextovodkaz"/>
-          </w:rPr>
-          <w:t>dotaz_1b_vystup.txt</w:t>
-        </w:r>
-      </w:hyperlink>
+      <w:r>
+        <w:t>dotaz_1b_vystup.txt</w:t>
+      </w:r>
     </w:p>
     <w:p>
       <w:pPr>
@@ -1716,51 +1296,29 @@
       <w:pPr>
         <w:ind w:left="1416" w:firstLine="708"/>
       </w:pPr>
-      <w:hyperlink r:id="rId10" w:history="1">
-        <w:r>
-          <w:rPr>
-            <w:rStyle w:val="Hypertextovodkaz"/>
-          </w:rPr>
-          <w:t>dotaz_2</w:t>
-        </w:r>
-        <w:r>
-          <w:rPr>
-            <w:rStyle w:val="Hypertextovodkaz"/>
-          </w:rPr>
-          <w:t>a</w:t>
-        </w:r>
-        <w:r>
-          <w:rPr>
-            <w:rStyle w:val="Hypertextovodkaz"/>
-          </w:rPr>
-          <w:t>.js</w:t>
-        </w:r>
-      </w:hyperlink>
+      <w:r>
+        <w:t>dotaz_2</w:t>
+      </w:r>
+      <w:r>
+        <w:t>a</w:t>
+      </w:r>
+      <w:r>
+        <w:t>.js</w:t>
+      </w:r>
     </w:p>
     <w:p>
       <w:pPr>
         <w:ind w:left="1416" w:firstLine="708"/>
       </w:pPr>
-      <w:hyperlink r:id="rId11" w:history="1">
-        <w:r>
-          <w:rPr>
-            <w:rStyle w:val="Hypertextovodkaz"/>
-          </w:rPr>
-          <w:t>dotaz_2</w:t>
-        </w:r>
-        <w:r>
-          <w:rPr>
-            <w:rStyle w:val="Hypertextovodkaz"/>
-          </w:rPr>
-          <w:t>a</w:t>
-        </w:r>
-        <w:r>
-          <w:rPr>
-            <w:rStyle w:val="Hypertextovodkaz"/>
-          </w:rPr>
-          <w:t>_vystup.txt</w:t>
-        </w:r>
-      </w:hyperlink>
+      <w:r>
+        <w:t>dotaz_2</w:t>
+      </w:r>
+      <w:r>
+        <w:t>a</w:t>
+      </w:r>
+      <w:r>
+        <w:t>_vystup.txt</w:t>
+      </w:r>
     </w:p>
     <w:p>
       <w:pPr>
@@ -1774,27 +1332,17 @@
       <w:pPr>
         <w:ind w:left="1416" w:firstLine="708"/>
       </w:pPr>
-      <w:hyperlink r:id="rId12" w:history="1">
-        <w:r>
-          <w:rPr>
-            <w:rStyle w:val="Hypertextovodkaz"/>
-          </w:rPr>
-          <w:t>dotaz_2b.js</w:t>
-        </w:r>
-      </w:hyperlink>
+      <w:r>
+        <w:t>dotaz_2b.js</w:t>
+      </w:r>
     </w:p>
     <w:p>
       <w:pPr>
         <w:ind w:left="1416" w:firstLine="708"/>
       </w:pPr>
-      <w:hyperlink r:id="rId13" w:history="1">
-        <w:r>
-          <w:rPr>
-            <w:rStyle w:val="Hypertextovodkaz"/>
-          </w:rPr>
-          <w:t>dotaz_2b_vystup.txt</w:t>
-        </w:r>
-      </w:hyperlink>
+      <w:r>
+        <w:t>dotaz_2b_vystup.txt</w:t>
+      </w:r>
     </w:p>
     <w:p>
       <w:pPr>
@@ -1815,39 +1363,23 @@
       <w:pPr>
         <w:ind w:left="708" w:firstLine="708"/>
       </w:pPr>
-      <w:hyperlink r:id="rId14" w:history="1">
-        <w:r>
-          <w:rPr>
-            <w:rStyle w:val="Hypertextovodkaz"/>
-          </w:rPr>
-          <w:t>dotaz_3.js</w:t>
-        </w:r>
-      </w:hyperlink>
+      <w:r>
+        <w:t>dotaz_3.js</w:t>
+      </w:r>
     </w:p>
     <w:p>
       <w:pPr>
         <w:ind w:left="1416"/>
       </w:pPr>
-      <w:hyperlink r:id="rId15" w:history="1">
-        <w:r>
-          <w:rPr>
-            <w:rStyle w:val="Hypertextovodkaz"/>
-          </w:rPr>
-          <w:t>dotaz_3</w:t>
-        </w:r>
-        <w:r>
-          <w:rPr>
-            <w:rStyle w:val="Hypertextovodkaz"/>
-          </w:rPr>
-          <w:t>_</w:t>
-        </w:r>
-        <w:r>
-          <w:rPr>
-            <w:rStyle w:val="Hypertextovodkaz"/>
-          </w:rPr>
-          <w:t>vystup.txt</w:t>
-        </w:r>
-      </w:hyperlink>
+      <w:r>
+        <w:t>dotaz_3</w:t>
+      </w:r>
+      <w:r>
+        <w:t>_</w:t>
+      </w:r>
+      <w:r>
+        <w:t>vystup.txt</w:t>
+      </w:r>
     </w:p>
     <w:p>
       <w:pPr>
@@ -1871,27 +1403,17 @@
       <w:pPr>
         <w:ind w:left="708" w:firstLine="708"/>
       </w:pPr>
-      <w:hyperlink r:id="rId16" w:history="1">
-        <w:r>
-          <w:rPr>
-            <w:rStyle w:val="Hypertextovodkaz"/>
-          </w:rPr>
-          <w:t>dotaz_4.js</w:t>
-        </w:r>
-      </w:hyperlink>
+      <w:r>
+        <w:t>dotaz_4.js</w:t>
+      </w:r>
     </w:p>
     <w:p>
       <w:pPr>
         <w:ind w:left="708" w:firstLine="708"/>
       </w:pPr>
-      <w:hyperlink r:id="rId17" w:history="1">
-        <w:r>
-          <w:rPr>
-            <w:rStyle w:val="Hypertextovodkaz"/>
-          </w:rPr>
-          <w:t>dotaz_4_vystup.txt</w:t>
-        </w:r>
-      </w:hyperlink>
+      <w:r>
+        <w:t>dotaz_4_vystup.txt</w:t>
+      </w:r>
     </w:p>
     <w:p>
       <w:pPr>
@@ -1909,27 +1431,17 @@
       <w:pPr>
         <w:ind w:left="708" w:firstLine="708"/>
       </w:pPr>
-      <w:hyperlink r:id="rId18" w:history="1">
-        <w:r>
-          <w:rPr>
-            <w:rStyle w:val="Hypertextovodkaz"/>
-          </w:rPr>
-          <w:t>dotaz_5.js</w:t>
-        </w:r>
-      </w:hyperlink>
+      <w:r>
+        <w:t>dotaz_5.js</w:t>
+      </w:r>
     </w:p>
     <w:p>
       <w:pPr>
         <w:ind w:left="1416"/>
       </w:pPr>
-      <w:hyperlink r:id="rId19" w:history="1">
-        <w:r>
-          <w:rPr>
-            <w:rStyle w:val="Hypertextovodkaz"/>
-          </w:rPr>
-          <w:t>dotaz_5_vystup.txt</w:t>
-        </w:r>
-      </w:hyperlink>
+      <w:r>
+        <w:t>dotaz_5_vystup.txt</w:t>
+      </w:r>
     </w:p>
     <w:p>
       <w:pPr>
@@ -1973,21 +1485,14 @@
         <w:t xml:space="preserve">Dotaz číslo 1a byl rychlejší o </w:t>
       </w:r>
       <w:r>
-        <w:t xml:space="preserve">1ms než </w:t>
-      </w:r>
-      <w:proofErr w:type="gramStart"/>
-      <w:r>
-        <w:t>1b</w:t>
-      </w:r>
-      <w:proofErr w:type="gramEnd"/>
+        <w:t>1ms než 1b</w:t>
+      </w:r>
       <w:r>
         <w:t xml:space="preserve">, přičemž </w:t>
       </w:r>
-      <w:proofErr w:type="spellStart"/>
       <w:r>
         <w:t>totalDocsExamined</w:t>
       </w:r>
-      <w:proofErr w:type="spellEnd"/>
       <w:r>
         <w:t xml:space="preserve"> měly oba dotazy shodné s hodnotou 1038.</w:t>
       </w:r>
@@ -1997,24 +1502,14 @@
         <w:t xml:space="preserve">Dotaz číslo 2a </w:t>
       </w:r>
       <w:r>
-        <w:t xml:space="preserve">byl rychlejší o 5ms než dotaz </w:t>
-      </w:r>
-      <w:proofErr w:type="gramStart"/>
-      <w:r>
-        <w:t>2b</w:t>
-      </w:r>
-      <w:proofErr w:type="gramEnd"/>
-      <w:r>
-        <w:t>.</w:t>
+        <w:t>byl rychlejší o 5ms než dotaz 2b.</w:t>
       </w:r>
       <w:r>
         <w:t xml:space="preserve"> Rozdíl v </w:t>
       </w:r>
-      <w:proofErr w:type="spellStart"/>
       <w:r>
         <w:t>totalDocsExamined</w:t>
       </w:r>
-      <w:proofErr w:type="spellEnd"/>
       <w:r>
         <w:t xml:space="preserve"> též není zanedbatelný, u 1a dosahuje hodnoty 20 a dotaz 2b hodnoty 1038 dokumentů. </w:t>
       </w:r>

</xml_diff>